<commit_message>
Doc: Se modifico el archivo Resumen de entrevista 1 con lo solicitado del profesor
</commit_message>
<xml_diff>
--- a/Inicio/Modelo de Negocio_Vesta Risk Manager_T-Code.docx
+++ b/Inicio/Modelo de Negocio_Vesta Risk Manager_T-Code.docx
@@ -353,23 +353,25 @@
           <w:sz w:val="36"/>
           <w:szCs w:val="36"/>
         </w:rPr>
-        <w:t>&lt;</w:t>
-      </w:r>
+        <w:t xml:space="preserve">Vesta </w:t>
+      </w:r>
+      <w:proofErr w:type="spellStart"/>
       <w:r>
         <w:rPr>
           <w:rFonts w:ascii="Cambria" w:hAnsi="Cambria"/>
           <w:sz w:val="36"/>
           <w:szCs w:val="36"/>
         </w:rPr>
-        <w:t>Nombre del Proyecto</w:t>
-      </w:r>
+        <w:t>Risk</w:t>
+      </w:r>
+      <w:proofErr w:type="spellEnd"/>
       <w:r>
         <w:rPr>
           <w:rFonts w:ascii="Cambria" w:hAnsi="Cambria"/>
           <w:sz w:val="36"/>
           <w:szCs w:val="36"/>
         </w:rPr>
-        <w:t>&gt;</w:t>
+        <w:t xml:space="preserve"> Manager</w:t>
       </w:r>
     </w:p>
     <w:p>
@@ -400,13 +402,21 @@
         <w:rPr>
           <w:lang w:val="es-AR"/>
         </w:rPr>
-        <w:t>Nom</w:t>
-      </w:r>
+        <w:t>T-</w:t>
+      </w:r>
+      <w:proofErr w:type="spellStart"/>
       <w:r>
         <w:rPr>
           <w:lang w:val="es-AR"/>
         </w:rPr>
-        <w:t xml:space="preserve">bre del Grupo de Desarrollo o Asignatura  </w:t>
+        <w:t>Code</w:t>
+      </w:r>
+      <w:proofErr w:type="spellEnd"/>
+      <w:r>
+        <w:rPr>
+          <w:lang w:val="es-AR"/>
+        </w:rPr>
+        <w:t xml:space="preserve">  </w:t>
       </w:r>
       <w:r>
         <w:rPr>
@@ -420,13 +430,23 @@
         <w:pStyle w:val="Sinespaciado"/>
       </w:pPr>
       <w:r>
-        <w:t xml:space="preserve">Nombre del </w:t>
-      </w:r>
-      <w:r>
-        <w:rPr>
-          <w:lang w:val="es-AR"/>
-        </w:rPr>
-        <w:t>Autor</w:t>
+        <w:t xml:space="preserve">Agustín </w:t>
+      </w:r>
+      <w:proofErr w:type="spellStart"/>
+      <w:r>
+        <w:t>Collareda</w:t>
+      </w:r>
+      <w:proofErr w:type="spellEnd"/>
+      <w:r>
+        <w:t xml:space="preserve">, Cintia </w:t>
+      </w:r>
+      <w:proofErr w:type="spellStart"/>
+      <w:r>
+        <w:t>Hernandez</w:t>
+      </w:r>
+      <w:proofErr w:type="spellEnd"/>
+      <w:r>
+        <w:t xml:space="preserve"> y Hugo Frey.</w:t>
       </w:r>
     </w:p>
     <w:p/>
@@ -440,30 +460,36 @@
           <w:noProof/>
         </w:rPr>
         <w:drawing>
-          <wp:anchor distT="42672" distB="232410" distL="144780" distR="371094" simplePos="0" relativeHeight="251658752" behindDoc="0" locked="0" layoutInCell="1" allowOverlap="1" wp14:anchorId="3B697681" wp14:editId="6A79B2A3">
+          <wp:anchor distT="0" distB="0" distL="114300" distR="114300" simplePos="0" relativeHeight="251662848" behindDoc="0" locked="0" layoutInCell="1" allowOverlap="1" wp14:anchorId="02043588" wp14:editId="5AE2386A">
             <wp:simplePos x="0" y="0"/>
             <wp:positionH relativeFrom="margin">
-              <wp:posOffset>-213360</wp:posOffset>
+              <wp:posOffset>-190500</wp:posOffset>
             </wp:positionH>
-            <wp:positionV relativeFrom="margin">
-              <wp:posOffset>6997827</wp:posOffset>
+            <wp:positionV relativeFrom="paragraph">
+              <wp:posOffset>3618865</wp:posOffset>
             </wp:positionV>
-            <wp:extent cx="1199896" cy="1200023"/>
-            <wp:effectExtent l="95250" t="76200" r="229235" b="248285"/>
-            <wp:wrapSquare wrapText="bothSides"/>
-            <wp:docPr id="24" name="4 Imagen"/>
+            <wp:extent cx="2181225" cy="1096768"/>
+            <wp:effectExtent l="0" t="0" r="0" b="8255"/>
+            <wp:wrapNone/>
+            <wp:docPr id="1439532558" name="Imagen 15"/>
             <wp:cNvGraphicFramePr>
-              <a:graphicFrameLocks xmlns:a="http://schemas.openxmlformats.org/drawingml/2006/main"/>
+              <a:graphicFrameLocks xmlns:a="http://schemas.openxmlformats.org/drawingml/2006/main" noChangeAspect="1"/>
             </wp:cNvGraphicFramePr>
             <a:graphic xmlns:a="http://schemas.openxmlformats.org/drawingml/2006/main">
               <a:graphicData uri="http://schemas.openxmlformats.org/drawingml/2006/picture">
                 <pic:pic xmlns:pic="http://schemas.openxmlformats.org/drawingml/2006/picture">
                   <pic:nvPicPr>
-                    <pic:cNvPr id="0" name="psi-negro.png"/>
+                    <pic:cNvPr id="1439532558" name="Imagen 1439532558"/>
                     <pic:cNvPicPr/>
                   </pic:nvPicPr>
                   <pic:blipFill>
-                    <a:blip r:embed="rId9" cstate="print"/>
+                    <a:blip r:embed="rId9" cstate="print">
+                      <a:extLst>
+                        <a:ext uri="{28A0092B-C50C-407E-A947-70E740481C1C}">
+                          <a14:useLocalDpi xmlns:a14="http://schemas.microsoft.com/office/drawing/2010/main" val="0"/>
+                        </a:ext>
+                      </a:extLst>
+                    </a:blip>
                     <a:stretch>
                       <a:fillRect/>
                     </a:stretch>
@@ -471,29 +497,19 @@
                   <pic:spPr>
                     <a:xfrm>
                       <a:off x="0" y="0"/>
-                      <a:ext cx="1199515" cy="1199515"/>
+                      <a:ext cx="2181225" cy="1096768"/>
                     </a:xfrm>
                     <a:prstGeom prst="rect">
                       <a:avLst/>
                     </a:prstGeom>
-                    <a:ln>
-                      <a:noFill/>
-                    </a:ln>
-                    <a:effectLst>
-                      <a:outerShdw blurRad="292100" dist="139700" dir="2700000" algn="tl" rotWithShape="0">
-                        <a:srgbClr val="333333">
-                          <a:alpha val="65000"/>
-                        </a:srgbClr>
-                      </a:outerShdw>
-                    </a:effectLst>
                   </pic:spPr>
                 </pic:pic>
               </a:graphicData>
             </a:graphic>
-            <wp14:sizeRelH relativeFrom="page">
+            <wp14:sizeRelH relativeFrom="margin">
               <wp14:pctWidth>0</wp14:pctWidth>
             </wp14:sizeRelH>
-            <wp14:sizeRelV relativeFrom="page">
+            <wp14:sizeRelV relativeFrom="margin">
               <wp14:pctHeight>0</wp14:pctHeight>
             </wp14:sizeRelV>
           </wp:anchor>
@@ -505,7 +521,7 @@
           <w:noProof/>
         </w:rPr>
         <w:drawing>
-          <wp:anchor distT="128016" distB="315468" distL="254508" distR="443103" simplePos="0" relativeHeight="251657728" behindDoc="0" locked="0" layoutInCell="1" allowOverlap="1" wp14:anchorId="57F3F9F8" wp14:editId="3CFB91C2">
+          <wp:anchor distT="128016" distB="315468" distL="254508" distR="443103" simplePos="0" relativeHeight="251657728" behindDoc="0" locked="0" layoutInCell="1" allowOverlap="1" wp14:anchorId="57F3F9F8" wp14:editId="1975C230">
             <wp:simplePos x="0" y="0"/>
             <wp:positionH relativeFrom="margin">
               <wp:posOffset>4301363</wp:posOffset>
@@ -576,10 +592,11 @@
         <w:rPr>
           <w:noProof/>
         </w:rPr>
+        <w:lastRenderedPageBreak/>
         <mc:AlternateContent>
           <mc:Choice Requires="wps">
             <w:drawing>
-              <wp:anchor distT="0" distB="0" distL="114300" distR="114300" simplePos="0" relativeHeight="251661824" behindDoc="0" locked="0" layoutInCell="1" allowOverlap="1" wp14:anchorId="45C98765" wp14:editId="7BC3DB0D">
+              <wp:anchor distT="0" distB="0" distL="114300" distR="114300" simplePos="0" relativeHeight="251661824" behindDoc="0" locked="0" layoutInCell="1" allowOverlap="1" wp14:anchorId="45C98765" wp14:editId="349754E1">
                 <wp:simplePos x="0" y="0"/>
                 <wp:positionH relativeFrom="margin">
                   <wp:posOffset>3577590</wp:posOffset>
@@ -817,7 +834,15 @@
         <w:pStyle w:val="PSI-Comentario"/>
       </w:pPr>
       <w:r>
-        <w:t xml:space="preserve"> Para actualizar la tabla de Contenido, haga clic con el botón derecho del ratón sobre cualquier línea del contenido de la misma y seleccione Actualizar campos, en el cuadro que aparece seleccione Actualizar toda la tabla y ha</w:t>
+        <w:t xml:space="preserve"> Para actualizar la tabla de Contenido, haga clic con el botón derecho del ratón sobre cualquier línea del contenido de </w:t>
+      </w:r>
+      <w:proofErr w:type="gramStart"/>
+      <w:r>
+        <w:t>la misma</w:t>
+      </w:r>
+      <w:proofErr w:type="gramEnd"/>
+      <w:r>
+        <w:t xml:space="preserve"> y seleccione Actualizar campos, en el cuadro que aparece seleccione Actualizar toda la tabla y ha</w:t>
       </w:r>
       <w:r>
         <w:t>ga clic en el botón Aceptar.</w:t>
@@ -828,7 +853,31 @@
         <w:pStyle w:val="PSI-Comentario"/>
       </w:pPr>
       <w:r>
-        <w:t>Para actualizar los campos en Microsoft Word (los cuales se muestran sobre un fondo gris cuando se selecciona], ir a Archivo &gt; Propiedades &gt; Resumen y reemplazar los campos “Asunto” con el Nombre del Proyecto  y “Autor” con el nombre del autor de este documento después ir a Personalizar y actualizar el valor “Numero de Documento” en la lista de propiedades del mismo dialogo, por el nuevo número de versión. Posteriormente cerrar el dialogo actualizar el documento seleccionando en el menú Editar &gt; Seleccionar todo o Ctrl–E y presionar F9, o simplemente dar un clic sobre el campo y presionar F9. Esto debe repetirse también en el índice, encabezado y  pie de página, en todas sus secciones.]</w:t>
+        <w:t xml:space="preserve">Para actualizar los campos en Microsoft Word (los cuales se muestran sobre un fondo gris cuando se selecciona], ir a Archivo &gt; Propiedades &gt; Resumen y reemplazar los campos “Asunto” con el Nombre del </w:t>
+      </w:r>
+      <w:proofErr w:type="gramStart"/>
+      <w:r>
+        <w:t>Proyecto  y</w:t>
+      </w:r>
+      <w:proofErr w:type="gramEnd"/>
+      <w:r>
+        <w:t xml:space="preserve"> “Autor” con el nombre del autor de este documento después ir a Personalizar y actualizar el valor “Numero de Documento” en la lista de propiedades del mismo dialogo, por el nuevo número de versión. Posteriormente cerrar el dialogo actualizar el documento seleccionando en el menú Editar &gt; Seleccionar todo o </w:t>
+      </w:r>
+      <w:proofErr w:type="spellStart"/>
+      <w:r>
+        <w:t>Ctrl</w:t>
+      </w:r>
+      <w:proofErr w:type="spellEnd"/>
+      <w:r>
+        <w:t xml:space="preserve">–E y presionar F9, o simplemente dar un clic sobre el campo y presionar F9. Esto debe repetirse también en el índice, encabezado </w:t>
+      </w:r>
+      <w:proofErr w:type="gramStart"/>
+      <w:r>
+        <w:t>y  pie</w:t>
+      </w:r>
+      <w:proofErr w:type="gramEnd"/>
+      <w:r>
+        <w:t xml:space="preserve"> de página, en todas sus secciones.]</w:t>
       </w:r>
     </w:p>
     <w:p>
@@ -846,7 +895,7 @@
           <w:noProof/>
         </w:rPr>
         <w:drawing>
-          <wp:anchor distT="42672" distB="232410" distL="144780" distR="371094" simplePos="0" relativeHeight="251660800" behindDoc="0" locked="0" layoutInCell="1" allowOverlap="1" wp14:anchorId="67B3C86C" wp14:editId="4FEBC438">
+          <wp:anchor distT="42672" distB="232410" distL="144780" distR="371094" simplePos="0" relativeHeight="251660800" behindDoc="0" locked="0" layoutInCell="1" allowOverlap="1" wp14:anchorId="67B3C86C" wp14:editId="5CE14C28">
             <wp:simplePos x="0" y="0"/>
             <wp:positionH relativeFrom="margin">
               <wp:posOffset>4730115</wp:posOffset>
@@ -869,7 +918,7 @@
                     <pic:cNvPicPr/>
                   </pic:nvPicPr>
                   <pic:blipFill>
-                    <a:blip r:embed="rId9" cstate="print"/>
+                    <a:blip r:embed="rId11" cstate="print"/>
                     <a:stretch>
                       <a:fillRect/>
                     </a:stretch>
@@ -917,6 +966,7 @@
         </w:tabs>
       </w:pPr>
       <w:r>
+        <w:lastRenderedPageBreak/>
         <w:t>Tabla de contenido</w:t>
       </w:r>
     </w:p>
@@ -2834,8 +2884,8 @@
       </w:pPr>
     </w:p>
     <w:sectPr>
-      <w:headerReference w:type="default" r:id="rId11"/>
-      <w:footerReference w:type="default" r:id="rId12"/>
+      <w:headerReference w:type="default" r:id="rId12"/>
+      <w:footerReference w:type="default" r:id="rId13"/>
       <w:pgSz w:w="11906" w:h="16838"/>
       <w:pgMar w:top="1535" w:right="1701" w:bottom="1417" w:left="1701" w:header="567" w:footer="572" w:gutter="0"/>
       <w:cols w:space="708"/>
@@ -2885,7 +2935,21 @@
       <w:rPr>
         <w:lang w:val="es-AR"/>
       </w:rPr>
-      <w:t xml:space="preserve">Nombre del Grupo de Desarrollo o Asignatura   </w:t>
+      <w:t>T-</w:t>
+    </w:r>
+    <w:proofErr w:type="spellStart"/>
+    <w:r>
+      <w:rPr>
+        <w:lang w:val="es-AR"/>
+      </w:rPr>
+      <w:t>Code</w:t>
+    </w:r>
+    <w:proofErr w:type="spellEnd"/>
+    <w:r>
+      <w:rPr>
+        <w:lang w:val="es-AR"/>
+      </w:rPr>
+      <w:t xml:space="preserve"> </w:t>
     </w:r>
     <w:r>
       <w:rPr>
@@ -3271,7 +3335,41 @@
       <w:rPr>
         <w:lang w:val="es-AR"/>
       </w:rPr>
-      <w:t>Nombre del Autor</w:t>
+      <w:t xml:space="preserve">Agustín </w:t>
+    </w:r>
+    <w:proofErr w:type="spellStart"/>
+    <w:r>
+      <w:rPr>
+        <w:lang w:val="es-AR"/>
+      </w:rPr>
+      <w:t>Collareda</w:t>
+    </w:r>
+    <w:proofErr w:type="spellEnd"/>
+    <w:r>
+      <w:rPr>
+        <w:lang w:val="es-AR"/>
+      </w:rPr>
+      <w:t xml:space="preserve">, Cintia </w:t>
+    </w:r>
+    <w:proofErr w:type="spellStart"/>
+    <w:r>
+      <w:rPr>
+        <w:lang w:val="es-AR"/>
+      </w:rPr>
+      <w:t>Hernandez</w:t>
+    </w:r>
+    <w:proofErr w:type="spellEnd"/>
+    <w:r>
+      <w:rPr>
+        <w:lang w:val="es-AR"/>
+      </w:rPr>
+      <w:t xml:space="preserve"> y </w:t>
+    </w:r>
+    <w:r>
+      <w:rPr>
+        <w:lang w:val="es-AR"/>
+      </w:rPr>
+      <w:t>Hugo Frey</w:t>
     </w:r>
   </w:p>
 </w:ftr>
@@ -3313,6 +3411,66 @@
         <w:rFonts w:ascii="Cambria" w:eastAsia="Times New Roman" w:hAnsi="Cambria"/>
       </w:rPr>
     </w:pPr>
+    <w:r>
+      <w:rPr>
+        <w:noProof/>
+      </w:rPr>
+      <w:drawing>
+        <wp:anchor distT="0" distB="0" distL="114300" distR="114300" simplePos="0" relativeHeight="251662336" behindDoc="0" locked="0" layoutInCell="1" allowOverlap="1" wp14:anchorId="73D94F78" wp14:editId="663358CA">
+          <wp:simplePos x="0" y="0"/>
+          <wp:positionH relativeFrom="margin">
+            <wp:posOffset>5158740</wp:posOffset>
+          </wp:positionH>
+          <wp:positionV relativeFrom="paragraph">
+            <wp:posOffset>-169540</wp:posOffset>
+          </wp:positionV>
+          <wp:extent cx="636910" cy="590550"/>
+          <wp:effectExtent l="0" t="0" r="0" b="0"/>
+          <wp:wrapNone/>
+          <wp:docPr id="703453515" name="Imagen 17"/>
+          <wp:cNvGraphicFramePr>
+            <a:graphicFrameLocks xmlns:a="http://schemas.openxmlformats.org/drawingml/2006/main" noChangeAspect="1"/>
+          </wp:cNvGraphicFramePr>
+          <a:graphic xmlns:a="http://schemas.openxmlformats.org/drawingml/2006/main">
+            <a:graphicData uri="http://schemas.openxmlformats.org/drawingml/2006/picture">
+              <pic:pic xmlns:pic="http://schemas.openxmlformats.org/drawingml/2006/picture">
+                <pic:nvPicPr>
+                  <pic:cNvPr id="703453515" name="Imagen 703453515"/>
+                  <pic:cNvPicPr/>
+                </pic:nvPicPr>
+                <pic:blipFill>
+                  <a:blip r:embed="rId1">
+                    <a:extLst>
+                      <a:ext uri="{28A0092B-C50C-407E-A947-70E740481C1C}">
+                        <a14:useLocalDpi xmlns:a14="http://schemas.microsoft.com/office/drawing/2010/main" val="0"/>
+                      </a:ext>
+                    </a:extLst>
+                  </a:blip>
+                  <a:stretch>
+                    <a:fillRect/>
+                  </a:stretch>
+                </pic:blipFill>
+                <pic:spPr>
+                  <a:xfrm>
+                    <a:off x="0" y="0"/>
+                    <a:ext cx="636910" cy="590550"/>
+                  </a:xfrm>
+                  <a:prstGeom prst="rect">
+                    <a:avLst/>
+                  </a:prstGeom>
+                </pic:spPr>
+              </pic:pic>
+            </a:graphicData>
+          </a:graphic>
+          <wp14:sizeRelH relativeFrom="margin">
+            <wp14:pctWidth>0</wp14:pctWidth>
+          </wp14:sizeRelH>
+          <wp14:sizeRelV relativeFrom="margin">
+            <wp14:pctHeight>0</wp14:pctHeight>
+          </wp14:sizeRelV>
+        </wp:anchor>
+      </w:drawing>
+    </w:r>
     <w:r>
       <w:rPr>
         <w:rFonts w:ascii="Cambria" w:eastAsia="Times New Roman" w:hAnsi="Cambria"/>
@@ -3342,76 +3500,7 @@
         <w:szCs w:val="36"/>
       </w:rPr>
       <w:drawing>
-        <wp:anchor distT="0" distB="0" distL="114300" distR="114300" simplePos="0" relativeHeight="251661312" behindDoc="0" locked="0" layoutInCell="1" allowOverlap="1" wp14:anchorId="5426FFB8" wp14:editId="077F611A">
-          <wp:simplePos x="0" y="0"/>
-          <wp:positionH relativeFrom="margin">
-            <wp:posOffset>5235575</wp:posOffset>
-          </wp:positionH>
-          <wp:positionV relativeFrom="margin">
-            <wp:posOffset>-857885</wp:posOffset>
-          </wp:positionV>
-          <wp:extent cx="669290" cy="669290"/>
-          <wp:effectExtent l="0" t="0" r="0" b="0"/>
-          <wp:wrapSquare wrapText="bothSides"/>
-          <wp:docPr id="43" name="0 Imagen" descr="psi-negro.png"/>
-          <wp:cNvGraphicFramePr>
-            <a:graphicFrameLocks xmlns:a="http://schemas.openxmlformats.org/drawingml/2006/main" noChangeAspect="1"/>
-          </wp:cNvGraphicFramePr>
-          <a:graphic xmlns:a="http://schemas.openxmlformats.org/drawingml/2006/main">
-            <a:graphicData uri="http://schemas.openxmlformats.org/drawingml/2006/picture">
-              <pic:pic xmlns:pic="http://schemas.openxmlformats.org/drawingml/2006/picture">
-                <pic:nvPicPr>
-                  <pic:cNvPr id="0" name="0 Imagen" descr="psi-negro.png"/>
-                  <pic:cNvPicPr>
-                    <a:picLocks noChangeAspect="1" noChangeArrowheads="1"/>
-                  </pic:cNvPicPr>
-                </pic:nvPicPr>
-                <pic:blipFill>
-                  <a:blip r:embed="rId1">
-                    <a:extLst>
-                      <a:ext uri="{28A0092B-C50C-407E-A947-70E740481C1C}">
-                        <a14:useLocalDpi xmlns:a14="http://schemas.microsoft.com/office/drawing/2010/main" val="0"/>
-                      </a:ext>
-                    </a:extLst>
-                  </a:blip>
-                  <a:srcRect/>
-                  <a:stretch>
-                    <a:fillRect/>
-                  </a:stretch>
-                </pic:blipFill>
-                <pic:spPr bwMode="auto">
-                  <a:xfrm>
-                    <a:off x="0" y="0"/>
-                    <a:ext cx="669290" cy="669290"/>
-                  </a:xfrm>
-                  <a:prstGeom prst="rect">
-                    <a:avLst/>
-                  </a:prstGeom>
-                  <a:noFill/>
-                  <a:ln>
-                    <a:noFill/>
-                  </a:ln>
-                </pic:spPr>
-              </pic:pic>
-            </a:graphicData>
-          </a:graphic>
-          <wp14:sizeRelH relativeFrom="page">
-            <wp14:pctWidth>0</wp14:pctWidth>
-          </wp14:sizeRelH>
-          <wp14:sizeRelV relativeFrom="page">
-            <wp14:pctHeight>0</wp14:pctHeight>
-          </wp14:sizeRelV>
-        </wp:anchor>
-      </w:drawing>
-    </w:r>
-    <w:r>
-      <w:rPr>
-        <w:rFonts w:ascii="Cambria" w:eastAsia="Times New Roman" w:hAnsi="Cambria"/>
-        <w:noProof/>
-        <w:szCs w:val="36"/>
-      </w:rPr>
-      <w:drawing>
-        <wp:anchor distT="0" distB="0" distL="114300" distR="114300" simplePos="0" relativeHeight="251660288" behindDoc="0" locked="0" layoutInCell="1" allowOverlap="1" wp14:anchorId="772D2B2E" wp14:editId="78F7BE8D">
+        <wp:anchor distT="0" distB="0" distL="114300" distR="114300" simplePos="0" relativeHeight="251660288" behindDoc="0" locked="0" layoutInCell="1" allowOverlap="1" wp14:anchorId="772D2B2E" wp14:editId="575B73F4">
           <wp:simplePos x="0" y="0"/>
           <wp:positionH relativeFrom="margin">
             <wp:posOffset>-470535</wp:posOffset>
@@ -3767,7 +3856,23 @@
         <w:rFonts w:ascii="Cambria" w:eastAsia="Times New Roman" w:hAnsi="Cambria"/>
         <w:szCs w:val="36"/>
       </w:rPr>
-      <w:t>&lt;Nombre del Proyecto&gt;</w:t>
+      <w:t xml:space="preserve">Vesta </w:t>
+    </w:r>
+    <w:proofErr w:type="spellStart"/>
+    <w:r>
+      <w:rPr>
+        <w:rFonts w:ascii="Cambria" w:eastAsia="Times New Roman" w:hAnsi="Cambria"/>
+        <w:szCs w:val="36"/>
+      </w:rPr>
+      <w:t>Risk</w:t>
+    </w:r>
+    <w:proofErr w:type="spellEnd"/>
+    <w:r>
+      <w:rPr>
+        <w:rFonts w:ascii="Cambria" w:eastAsia="Times New Roman" w:hAnsi="Cambria"/>
+        <w:szCs w:val="36"/>
+      </w:rPr>
+      <w:t xml:space="preserve"> Manager</w:t>
     </w:r>
     <w:r>
       <w:rPr>
@@ -5608,7 +5713,6 @@
     <w:uiPriority w:val="99"/>
     <w:semiHidden/>
     <w:unhideWhenUsed/>
-    <w:qFormat/>
     <w:tblPr>
       <w:tblInd w:w="0" w:type="dxa"/>
       <w:tblCellMar>
@@ -5819,7 +5923,6 @@
     <w:basedOn w:val="Normal"/>
     <w:link w:val="PiedepginaCar"/>
     <w:uiPriority w:val="99"/>
-    <w:semiHidden/>
     <w:unhideWhenUsed/>
     <w:rsid w:val="00C94FBE"/>
     <w:pPr>
@@ -5835,7 +5938,6 @@
     <w:basedOn w:val="Fuentedeprrafopredeter"/>
     <w:link w:val="Piedepgina"/>
     <w:uiPriority w:val="99"/>
-    <w:semiHidden/>
     <w:rsid w:val="00C94FBE"/>
   </w:style>
   <w:style w:type="paragraph" w:customStyle="1" w:styleId="14B321CC4E794F07AD0E6FF1AA38FC7C">
@@ -5992,7 +6094,7 @@
       <w:u w:val="single"/>
     </w:rPr>
   </w:style>
-  <w:style w:type="paragraph" w:styleId="TtulodeTDC">
+  <w:style w:type="paragraph" w:customStyle="1" w:styleId="TtulodeTDC">
     <w:name w:val="Título de TDC"/>
     <w:basedOn w:val="Ttulo1"/>
     <w:next w:val="Normal"/>

</xml_diff>

<commit_message>
Doc: Se inicio el desarrollo del modelo de negocio, ya se realizo la introducción y la importancia del proyecto.
</commit_message>
<xml_diff>
--- a/Inicio/Modelo de Negocio_Vesta Risk Manager_T-Code.docx
+++ b/Inicio/Modelo de Negocio_Vesta Risk Manager_T-Code.docx
@@ -641,13 +641,14 @@
                         <w:txbxContent>
                           <w:p>
                             <w:pPr>
-                              <w:pStyle w:val="PSI-Comentario"/>
-                              <w:rPr>
-                                <w:lang w:val="es-ES"/>
-                              </w:rPr>
+                              <w:ind w:left="0" w:firstLine="0"/>
+                              <w:jc w:val="both"/>
                             </w:pPr>
                             <w:r>
                               <w:t>El modelo de negocio es el documento que identifica, describe y analiza una oportunidad de negocio, examina su viabilidad técnica, económica y financiera, y desarrolla todos los procedimientos y estrategias necesarias para convertir la citada oportunidad en un proyecto concreto</w:t>
+                            </w:r>
+                            <w:r>
+                              <w:t>.</w:t>
                             </w:r>
                           </w:p>
                           <w:p>
@@ -686,13 +687,14 @@
                   <w:txbxContent>
                     <w:p>
                       <w:pPr>
-                        <w:pStyle w:val="PSI-Comentario"/>
-                        <w:rPr>
-                          <w:lang w:val="es-ES"/>
-                        </w:rPr>
+                        <w:ind w:left="0" w:firstLine="0"/>
+                        <w:jc w:val="both"/>
                       </w:pPr>
                       <w:r>
                         <w:t>El modelo de negocio es el documento que identifica, describe y analiza una oportunidad de negocio, examina su viabilidad técnica, económica y financiera, y desarrolla todos los procedimientos y estrategias necesarias para convertir la citada oportunidad en un proyecto concreto</w:t>
+                      </w:r>
+                      <w:r>
+                        <w:t>.</w:t>
                       </w:r>
                     </w:p>
                     <w:p>
@@ -712,22 +714,12 @@
         </mc:AlternateContent>
       </w:r>
       <w:r>
-        <w:t>[Este documento es la plantilla base para elaborar el documento</w:t>
-      </w:r>
-      <w:r>
+        <w:rPr>
+          <w:noProof/>
+          <w:lang w:eastAsia="es-ES"/>
+        </w:rPr>
         <w:t xml:space="preserve"> </w:t>
       </w:r>
-      <w:r>
-        <w:t>Modelo de Negocio</w:t>
-      </w:r>
-      <w:r>
-        <w:t xml:space="preserve">. </w:t>
-      </w:r>
-    </w:p>
-    <w:p>
-      <w:pPr>
-        <w:pStyle w:val="PSI-Comentario"/>
-      </w:pPr>
       <w:r>
         <w:rPr>
           <w:noProof/>
@@ -801,84 +793,6 @@
           </mc:Fallback>
         </mc:AlternateContent>
       </w:r>
-      <w:r>
-        <w:t xml:space="preserve">Los textos que aparecen entre </w:t>
-      </w:r>
-      <w:r>
-        <w:t>corchetes</w:t>
-      </w:r>
-      <w:r>
-        <w:t xml:space="preserve"> son explicaciones de que debe contener cada sección</w:t>
-      </w:r>
-      <w:r>
-        <w:t>, los cuales se encuentran con estilo “PSI – Comentario”</w:t>
-      </w:r>
-      <w:r>
-        <w:t>. Dichos textos se deben seleccionar y sustituir por el contenido que corresponda</w:t>
-      </w:r>
-      <w:r>
-        <w:t xml:space="preserve"> en estilo “</w:t>
-      </w:r>
-      <w:r>
-        <w:t xml:space="preserve">PSI - </w:t>
-      </w:r>
-      <w:r>
-        <w:t>Normal”</w:t>
-      </w:r>
-      <w:r>
-        <w:t>.</w:t>
-      </w:r>
-    </w:p>
-    <w:p>
-      <w:pPr>
-        <w:pStyle w:val="PSI-Comentario"/>
-      </w:pPr>
-      <w:r>
-        <w:t xml:space="preserve"> Para actualizar la tabla de Contenido, haga clic con el botón derecho del ratón sobre cualquier línea del contenido de </w:t>
-      </w:r>
-      <w:proofErr w:type="gramStart"/>
-      <w:r>
-        <w:t>la misma</w:t>
-      </w:r>
-      <w:proofErr w:type="gramEnd"/>
-      <w:r>
-        <w:t xml:space="preserve"> y seleccione Actualizar campos, en el cuadro que aparece seleccione Actualizar toda la tabla y ha</w:t>
-      </w:r>
-      <w:r>
-        <w:t>ga clic en el botón Aceptar.</w:t>
-      </w:r>
-    </w:p>
-    <w:p>
-      <w:pPr>
-        <w:pStyle w:val="PSI-Comentario"/>
-      </w:pPr>
-      <w:r>
-        <w:t xml:space="preserve">Para actualizar los campos en Microsoft Word (los cuales se muestran sobre un fondo gris cuando se selecciona], ir a Archivo &gt; Propiedades &gt; Resumen y reemplazar los campos “Asunto” con el Nombre del </w:t>
-      </w:r>
-      <w:proofErr w:type="gramStart"/>
-      <w:r>
-        <w:t>Proyecto  y</w:t>
-      </w:r>
-      <w:proofErr w:type="gramEnd"/>
-      <w:r>
-        <w:t xml:space="preserve"> “Autor” con el nombre del autor de este documento después ir a Personalizar y actualizar el valor “Numero de Documento” en la lista de propiedades del mismo dialogo, por el nuevo número de versión. Posteriormente cerrar el dialogo actualizar el documento seleccionando en el menú Editar &gt; Seleccionar todo o </w:t>
-      </w:r>
-      <w:proofErr w:type="spellStart"/>
-      <w:r>
-        <w:t>Ctrl</w:t>
-      </w:r>
-      <w:proofErr w:type="spellEnd"/>
-      <w:r>
-        <w:t xml:space="preserve">–E y presionar F9, o simplemente dar un clic sobre el campo y presionar F9. Esto debe repetirse también en el índice, encabezado </w:t>
-      </w:r>
-      <w:proofErr w:type="gramStart"/>
-      <w:r>
-        <w:t>y  pie</w:t>
-      </w:r>
-      <w:proofErr w:type="gramEnd"/>
-      <w:r>
-        <w:t xml:space="preserve"> de página, en todas sus secciones.]</w:t>
-      </w:r>
     </w:p>
     <w:p>
       <w:pPr>
@@ -1957,18 +1871,100 @@
     </w:p>
     <w:p>
       <w:pPr>
-        <w:pStyle w:val="PSI-Comentario"/>
-      </w:pPr>
-      <w:r>
-        <w:t>[Describir brevemente el alcance y los objetivos de este documento.]</w:t>
-      </w:r>
-    </w:p>
-    <w:p>
-      <w:pPr>
+        <w:ind w:left="0" w:firstLine="0"/>
+        <w:jc w:val="both"/>
         <w:rPr>
           <w:lang w:val="es-AR"/>
         </w:rPr>
       </w:pPr>
+      <w:r>
+        <w:rPr>
+          <w:lang w:val="es-AR"/>
+        </w:rPr>
+        <w:t xml:space="preserve">El plan de negocio es un documento que identifica, describe y analiza una oportunidad de negocio, examina su viabilidad técnica, económica y financiera, y desarrolla todos los procedimientos y estrategias necesarias para convertir la citada oportunidad en un proyecto concreto. </w:t>
+      </w:r>
+    </w:p>
+    <w:p>
+      <w:pPr>
+        <w:ind w:left="0" w:firstLine="0"/>
+        <w:jc w:val="both"/>
+        <w:rPr>
+          <w:lang w:val="es-AR"/>
+        </w:rPr>
+      </w:pPr>
+      <w:r>
+        <w:rPr>
+          <w:lang w:val="es-AR"/>
+        </w:rPr>
+        <w:t xml:space="preserve">En una segunda utilización, la que a efectos de este documento vamos a denominar “uso corporativo”, el plan de negocio constituye un instrumento fundamental en el análisis de una nueva oportunidad de negocio, un plan de diversificación, un proyecto de </w:t>
+      </w:r>
+      <w:r>
+        <w:rPr>
+          <w:lang w:val="es-AR"/>
+        </w:rPr>
+        <w:t>i</w:t>
+      </w:r>
+      <w:r>
+        <w:rPr>
+          <w:lang w:val="es-AR"/>
+        </w:rPr>
+        <w:t>nternacionalización, o</w:t>
+      </w:r>
+      <w:r>
+        <w:rPr>
+          <w:lang w:val="es-AR"/>
+        </w:rPr>
+        <w:t xml:space="preserve"> incluso el </w:t>
+      </w:r>
+      <w:r>
+        <w:rPr>
+          <w:lang w:val="es-AR"/>
+        </w:rPr>
+        <w:t>l</w:t>
+      </w:r>
+      <w:r>
+        <w:rPr>
+          <w:lang w:val="es-AR"/>
+        </w:rPr>
+        <w:t xml:space="preserve">anzamiento de un nuevo producto o servicio. </w:t>
+      </w:r>
+    </w:p>
+    <w:p>
+      <w:pPr>
+        <w:ind w:left="0" w:firstLine="0"/>
+        <w:jc w:val="both"/>
+        <w:rPr>
+          <w:lang w:val="es-AR"/>
+        </w:rPr>
+      </w:pPr>
+      <w:r>
+        <w:rPr>
+          <w:lang w:val="es-AR"/>
+        </w:rPr>
+        <w:t xml:space="preserve">En resumen, tanto para el desarrollo o lanzamiento de una </w:t>
+      </w:r>
+      <w:proofErr w:type="spellStart"/>
+      <w:proofErr w:type="gramStart"/>
+      <w:r>
+        <w:rPr>
+          <w:lang w:val="es-AR"/>
+        </w:rPr>
+        <w:t>start</w:t>
+      </w:r>
+      <w:proofErr w:type="spellEnd"/>
+      <w:r>
+        <w:rPr>
+          <w:lang w:val="es-AR"/>
+        </w:rPr>
+        <w:t>-up</w:t>
+      </w:r>
+      <w:proofErr w:type="gramEnd"/>
+      <w:r>
+        <w:rPr>
+          <w:lang w:val="es-AR"/>
+        </w:rPr>
+        <w:t xml:space="preserve"> como para el análisis de nuevas inversiones corporativas, el plan de negocio se convierte en herramienta indispensable.</w:t>
+      </w:r>
     </w:p>
     <w:p>
       <w:pPr>
@@ -1990,37 +1986,63 @@
     </w:p>
     <w:p>
       <w:pPr>
-        <w:pStyle w:val="PSI-Comentario"/>
-      </w:pPr>
-      <w:r>
-        <w:t>[En este apartado se deben indicar los motivos por los cuales este proyecto es relevante, describiendo los p</w:t>
-      </w:r>
-      <w:r>
-        <w:t>roblemas que se resolverán y qué</w:t>
-      </w:r>
-      <w:r>
-        <w:t xml:space="preserve"> otras ventajas </w:t>
-      </w:r>
-      <w:r>
-        <w:t>proporcionarán</w:t>
-      </w:r>
-      <w:r>
-        <w:t xml:space="preserve"> al cliente, a su entorno y al grupo de desarrollo.]</w:t>
-      </w:r>
-    </w:p>
-    <w:p>
-      <w:pPr>
-        <w:tabs>
-          <w:tab w:val="left" w:pos="0"/>
-        </w:tabs>
-        <w:ind w:left="709"/>
+        <w:ind w:left="0" w:firstLine="0"/>
         <w:jc w:val="both"/>
-        <w:rPr>
-          <w:i/>
-          <w:color w:val="548DD4"/>
-          <w:lang w:val="es-AR"/>
-        </w:rPr>
-      </w:pPr>
+      </w:pPr>
+      <w:r>
+        <w:t>La importancia del proyecto radica fundamentalmente en la posibilidad de generar una alternativa a los caros y complejos sistemas existentes, de manera de estrechar distancias entre los docentes y estas herramientas, a través del diseño de un software dirigido específicamente a sus tareas y cuyo desarrollo ha sido supervisado por ellos mismos.</w:t>
+      </w:r>
+    </w:p>
+    <w:p>
+      <w:pPr>
+        <w:ind w:left="0" w:firstLine="0"/>
+        <w:jc w:val="both"/>
+      </w:pPr>
+      <w:r>
+        <w:t xml:space="preserve">Este proyecto </w:t>
+      </w:r>
+      <w:r>
+        <w:t xml:space="preserve">fomenta </w:t>
+      </w:r>
+      <w:r>
+        <w:t xml:space="preserve">la colaboración con </w:t>
+      </w:r>
+      <w:r>
+        <w:t>otros estudiantes para sus proyectos de las materias y/o personales</w:t>
+      </w:r>
+      <w:r>
+        <w:t>, mediante la generación de una solución de Software que permita mejorar la metodología de trabajo de</w:t>
+      </w:r>
+      <w:r>
+        <w:t xml:space="preserve"> la gestión de los riesgos</w:t>
+      </w:r>
+      <w:r>
+        <w:t>, como así también generar nuevos vínculos entre profesionales</w:t>
+      </w:r>
+      <w:r>
+        <w:t xml:space="preserve"> de la misma carrera</w:t>
+      </w:r>
+      <w:r>
+        <w:t>.</w:t>
+      </w:r>
+    </w:p>
+    <w:p>
+      <w:pPr>
+        <w:ind w:left="0" w:firstLine="0"/>
+        <w:jc w:val="both"/>
+      </w:pPr>
+      <w:r>
+        <w:t xml:space="preserve">Además, el tipo de sistema a </w:t>
+      </w:r>
+      <w:r>
+        <w:t>desarrollar</w:t>
+      </w:r>
+      <w:r>
+        <w:t xml:space="preserve"> se presenta en un marco muy interesante por tratarse de un proyecto</w:t>
+      </w:r>
+      <w:r>
+        <w:t xml:space="preserve"> que optimice la forma de realizar la gestión de riesgos para los alumnos de Analista de Sistemas. Como los estudiantes avanzados de esta carrera conocen el dominio de la gestión de riesgo podría llegar a ser de utilidad para la mayoría de los estudiantes de la carrera y se podría expandir a diferentes carreras. </w:t>
+      </w:r>
     </w:p>
     <w:p>
       <w:pPr>
@@ -2096,6 +2118,7 @@
         <w:pStyle w:val="PSI-ComentarioVieta"/>
       </w:pPr>
       <w:r>
+        <w:lastRenderedPageBreak/>
         <w:t>¿Cuán bien la empresa provee sus servicios a clientes?</w:t>
       </w:r>
       <w:r>
@@ -2191,7 +2214,6 @@
       <w:bookmarkStart w:id="28" w:name="_Toc234655071"/>
       <w:bookmarkStart w:id="29" w:name="_Toc257623440"/>
       <w:r>
-        <w:lastRenderedPageBreak/>
         <w:t>Perfiles de los involucrados</w:t>
       </w:r>
       <w:bookmarkEnd w:id="25"/>
@@ -2544,6 +2566,7 @@
         <w:pStyle w:val="PSI-Comentario"/>
       </w:pPr>
       <w:r>
+        <w:lastRenderedPageBreak/>
         <w:t>Los problemas del proceso son los siguientes:</w:t>
       </w:r>
     </w:p>
@@ -2630,7 +2653,6 @@
       <w:bookmarkStart w:id="47" w:name="_Toc234655075"/>
       <w:bookmarkStart w:id="48" w:name="_Toc257623444"/>
       <w:r>
-        <w:lastRenderedPageBreak/>
         <w:t>Herramientas de Apoyo</w:t>
       </w:r>
       <w:bookmarkEnd w:id="44"/>
@@ -5705,7 +5727,6 @@
   <w:style w:type="character" w:default="1" w:styleId="Fuentedeprrafopredeter">
     <w:name w:val="Default Paragraph Font"/>
     <w:uiPriority w:val="1"/>
-    <w:semiHidden/>
     <w:unhideWhenUsed/>
   </w:style>
   <w:style w:type="table" w:default="1" w:styleId="Tablanormal">

</xml_diff>

<commit_message>
Doc: Se desarrollo el objetivo del modelo de negocio
</commit_message>
<xml_diff>
--- a/Inicio/Modelo de Negocio_Vesta Risk Manager_T-Code.docx
+++ b/Inicio/Modelo de Negocio_Vesta Risk Manager_T-Code.docx
@@ -888,13 +888,15 @@
       <w:pPr>
         <w:pStyle w:val="TDC1"/>
         <w:rPr>
-          <w:rFonts w:eastAsia="Times New Roman"/>
+          <w:rFonts w:asciiTheme="minorHAnsi" w:eastAsiaTheme="minorEastAsia" w:hAnsiTheme="minorHAnsi" w:cstheme="minorBidi"/>
           <w:b w:val="0"/>
           <w:bCs w:val="0"/>
           <w:noProof/>
-          <w:sz w:val="22"/>
-          <w:szCs w:val="22"/>
-          <w:lang w:eastAsia="es-ES"/>
+          <w:kern w:val="2"/>
+          <w:sz w:val="24"/>
+          <w:szCs w:val="24"/>
+          <w:lang w:val="es-AR" w:eastAsia="es-AR"/>
+          <w14:ligatures w14:val="standardContextual"/>
         </w:rPr>
       </w:pPr>
       <w:r>
@@ -906,7 +908,7 @@
       <w:r>
         <w:fldChar w:fldCharType="separate"/>
       </w:r>
-      <w:hyperlink w:anchor="_Toc257623435" w:history="1">
+      <w:hyperlink w:anchor="_Toc176169571" w:history="1">
         <w:r>
           <w:rPr>
             <w:rStyle w:val="Hipervnculo"/>
@@ -933,7 +935,7 @@
             <w:noProof/>
             <w:webHidden/>
           </w:rPr>
-          <w:instrText xml:space="preserve"> PAGEREF _Toc257623435 \h </w:instrText>
+          <w:instrText xml:space="preserve"> PAGEREF _Toc176169571 \h </w:instrText>
         </w:r>
         <w:r>
           <w:rPr>
@@ -968,16 +970,18 @@
       <w:pPr>
         <w:pStyle w:val="TDC1"/>
         <w:rPr>
-          <w:rFonts w:eastAsia="Times New Roman"/>
+          <w:rFonts w:asciiTheme="minorHAnsi" w:eastAsiaTheme="minorEastAsia" w:hAnsiTheme="minorHAnsi" w:cstheme="minorBidi"/>
           <w:b w:val="0"/>
           <w:bCs w:val="0"/>
           <w:noProof/>
-          <w:sz w:val="22"/>
-          <w:szCs w:val="22"/>
-          <w:lang w:eastAsia="es-ES"/>
+          <w:kern w:val="2"/>
+          <w:sz w:val="24"/>
+          <w:szCs w:val="24"/>
+          <w:lang w:val="es-AR" w:eastAsia="es-AR"/>
+          <w14:ligatures w14:val="standardContextual"/>
         </w:rPr>
       </w:pPr>
-      <w:hyperlink w:anchor="_Toc257623436" w:history="1">
+      <w:hyperlink w:anchor="_Toc176169572" w:history="1">
         <w:r>
           <w:rPr>
             <w:rStyle w:val="Hipervnculo"/>
@@ -1004,7 +1008,7 @@
             <w:noProof/>
             <w:webHidden/>
           </w:rPr>
-          <w:instrText xml:space="preserve"> PAGEREF _Toc257623436 \h </w:instrText>
+          <w:instrText xml:space="preserve"> PAGEREF _Toc176169572 \h </w:instrText>
         </w:r>
         <w:r>
           <w:rPr>
@@ -1039,16 +1043,18 @@
       <w:pPr>
         <w:pStyle w:val="TDC1"/>
         <w:rPr>
-          <w:rFonts w:eastAsia="Times New Roman"/>
+          <w:rFonts w:asciiTheme="minorHAnsi" w:eastAsiaTheme="minorEastAsia" w:hAnsiTheme="minorHAnsi" w:cstheme="minorBidi"/>
           <w:b w:val="0"/>
           <w:bCs w:val="0"/>
           <w:noProof/>
-          <w:sz w:val="22"/>
-          <w:szCs w:val="22"/>
-          <w:lang w:eastAsia="es-ES"/>
+          <w:kern w:val="2"/>
+          <w:sz w:val="24"/>
+          <w:szCs w:val="24"/>
+          <w:lang w:val="es-AR" w:eastAsia="es-AR"/>
+          <w14:ligatures w14:val="standardContextual"/>
         </w:rPr>
       </w:pPr>
-      <w:hyperlink w:anchor="_Toc257623437" w:history="1">
+      <w:hyperlink w:anchor="_Toc176169573" w:history="1">
         <w:r>
           <w:rPr>
             <w:rStyle w:val="Hipervnculo"/>
@@ -1075,7 +1081,7 @@
             <w:noProof/>
             <w:webHidden/>
           </w:rPr>
-          <w:instrText xml:space="preserve"> PAGEREF _Toc257623437 \h </w:instrText>
+          <w:instrText xml:space="preserve"> PAGEREF _Toc176169573 \h </w:instrText>
         </w:r>
         <w:r>
           <w:rPr>
@@ -1110,16 +1116,18 @@
       <w:pPr>
         <w:pStyle w:val="TDC1"/>
         <w:rPr>
-          <w:rFonts w:eastAsia="Times New Roman"/>
+          <w:rFonts w:asciiTheme="minorHAnsi" w:eastAsiaTheme="minorEastAsia" w:hAnsiTheme="minorHAnsi" w:cstheme="minorBidi"/>
           <w:b w:val="0"/>
           <w:bCs w:val="0"/>
           <w:noProof/>
-          <w:sz w:val="22"/>
-          <w:szCs w:val="22"/>
-          <w:lang w:eastAsia="es-ES"/>
+          <w:kern w:val="2"/>
+          <w:sz w:val="24"/>
+          <w:szCs w:val="24"/>
+          <w:lang w:val="es-AR" w:eastAsia="es-AR"/>
+          <w14:ligatures w14:val="standardContextual"/>
         </w:rPr>
       </w:pPr>
-      <w:hyperlink w:anchor="_Toc257623438" w:history="1">
+      <w:hyperlink w:anchor="_Toc176169574" w:history="1">
         <w:r>
           <w:rPr>
             <w:rStyle w:val="Hipervnculo"/>
@@ -1146,7 +1154,7 @@
             <w:noProof/>
             <w:webHidden/>
           </w:rPr>
-          <w:instrText xml:space="preserve"> PAGEREF _Toc257623438 \h </w:instrText>
+          <w:instrText xml:space="preserve"> PAGEREF _Toc176169574 \h </w:instrText>
         </w:r>
         <w:r>
           <w:rPr>
@@ -1166,7 +1174,7 @@
             <w:noProof/>
             <w:webHidden/>
           </w:rPr>
-          <w:t>4</w:t>
+          <w:t>5</w:t>
         </w:r>
         <w:r>
           <w:rPr>
@@ -1181,16 +1189,18 @@
       <w:pPr>
         <w:pStyle w:val="TDC1"/>
         <w:rPr>
-          <w:rFonts w:eastAsia="Times New Roman"/>
+          <w:rFonts w:asciiTheme="minorHAnsi" w:eastAsiaTheme="minorEastAsia" w:hAnsiTheme="minorHAnsi" w:cstheme="minorBidi"/>
           <w:b w:val="0"/>
           <w:bCs w:val="0"/>
           <w:noProof/>
-          <w:sz w:val="22"/>
-          <w:szCs w:val="22"/>
-          <w:lang w:eastAsia="es-ES"/>
+          <w:kern w:val="2"/>
+          <w:sz w:val="24"/>
+          <w:szCs w:val="24"/>
+          <w:lang w:val="es-AR" w:eastAsia="es-AR"/>
+          <w14:ligatures w14:val="standardContextual"/>
         </w:rPr>
       </w:pPr>
-      <w:hyperlink w:anchor="_Toc257623439" w:history="1">
+      <w:hyperlink w:anchor="_Toc176169575" w:history="1">
         <w:r>
           <w:rPr>
             <w:rStyle w:val="Hipervnculo"/>
@@ -1217,7 +1227,7 @@
             <w:noProof/>
             <w:webHidden/>
           </w:rPr>
-          <w:instrText xml:space="preserve"> PAGEREF _Toc257623439 \h </w:instrText>
+          <w:instrText xml:space="preserve"> PAGEREF _Toc176169575 \h </w:instrText>
         </w:r>
         <w:r>
           <w:rPr>
@@ -1237,7 +1247,7 @@
             <w:noProof/>
             <w:webHidden/>
           </w:rPr>
-          <w:t>4</w:t>
+          <w:t>5</w:t>
         </w:r>
         <w:r>
           <w:rPr>
@@ -1252,16 +1262,18 @@
       <w:pPr>
         <w:pStyle w:val="TDC2"/>
         <w:rPr>
-          <w:rFonts w:eastAsia="Times New Roman"/>
+          <w:rFonts w:asciiTheme="minorHAnsi" w:eastAsiaTheme="minorEastAsia" w:hAnsiTheme="minorHAnsi" w:cstheme="minorBidi"/>
           <w:i w:val="0"/>
           <w:iCs w:val="0"/>
           <w:noProof/>
-          <w:sz w:val="22"/>
-          <w:szCs w:val="22"/>
-          <w:lang w:eastAsia="es-ES"/>
+          <w:kern w:val="2"/>
+          <w:sz w:val="24"/>
+          <w:szCs w:val="24"/>
+          <w:lang w:val="es-AR" w:eastAsia="es-AR"/>
+          <w14:ligatures w14:val="standardContextual"/>
         </w:rPr>
       </w:pPr>
-      <w:hyperlink w:anchor="_Toc257623440" w:history="1">
+      <w:hyperlink w:anchor="_Toc176169576" w:history="1">
         <w:r>
           <w:rPr>
             <w:rStyle w:val="Hipervnculo"/>
@@ -1288,7 +1300,7 @@
             <w:noProof/>
             <w:webHidden/>
           </w:rPr>
-          <w:instrText xml:space="preserve"> PAGEREF _Toc257623440 \h </w:instrText>
+          <w:instrText xml:space="preserve"> PAGEREF _Toc176169576 \h </w:instrText>
         </w:r>
         <w:r>
           <w:rPr>
@@ -1323,16 +1335,18 @@
       <w:pPr>
         <w:pStyle w:val="TDC1"/>
         <w:rPr>
-          <w:rFonts w:eastAsia="Times New Roman"/>
+          <w:rFonts w:asciiTheme="minorHAnsi" w:eastAsiaTheme="minorEastAsia" w:hAnsiTheme="minorHAnsi" w:cstheme="minorBidi"/>
           <w:b w:val="0"/>
           <w:bCs w:val="0"/>
           <w:noProof/>
-          <w:sz w:val="22"/>
-          <w:szCs w:val="22"/>
-          <w:lang w:eastAsia="es-ES"/>
+          <w:kern w:val="2"/>
+          <w:sz w:val="24"/>
+          <w:szCs w:val="24"/>
+          <w:lang w:val="es-AR" w:eastAsia="es-AR"/>
+          <w14:ligatures w14:val="standardContextual"/>
         </w:rPr>
       </w:pPr>
-      <w:hyperlink w:anchor="_Toc257623441" w:history="1">
+      <w:hyperlink w:anchor="_Toc176169577" w:history="1">
         <w:r>
           <w:rPr>
             <w:rStyle w:val="Hipervnculo"/>
@@ -1359,7 +1373,7 @@
             <w:noProof/>
             <w:webHidden/>
           </w:rPr>
-          <w:instrText xml:space="preserve"> PAGEREF _Toc257623441 \h </w:instrText>
+          <w:instrText xml:space="preserve"> PAGEREF _Toc176169577 \h </w:instrText>
         </w:r>
         <w:r>
           <w:rPr>
@@ -1394,16 +1408,18 @@
       <w:pPr>
         <w:pStyle w:val="TDC2"/>
         <w:rPr>
-          <w:rFonts w:eastAsia="Times New Roman"/>
+          <w:rFonts w:asciiTheme="minorHAnsi" w:eastAsiaTheme="minorEastAsia" w:hAnsiTheme="minorHAnsi" w:cstheme="minorBidi"/>
           <w:i w:val="0"/>
           <w:iCs w:val="0"/>
           <w:noProof/>
-          <w:sz w:val="22"/>
-          <w:szCs w:val="22"/>
-          <w:lang w:eastAsia="es-ES"/>
+          <w:kern w:val="2"/>
+          <w:sz w:val="24"/>
+          <w:szCs w:val="24"/>
+          <w:lang w:val="es-AR" w:eastAsia="es-AR"/>
+          <w14:ligatures w14:val="standardContextual"/>
         </w:rPr>
       </w:pPr>
-      <w:hyperlink w:anchor="_Toc257623442" w:history="1">
+      <w:hyperlink w:anchor="_Toc176169578" w:history="1">
         <w:r>
           <w:rPr>
             <w:rStyle w:val="Hipervnculo"/>
@@ -1430,7 +1446,7 @@
             <w:noProof/>
             <w:webHidden/>
           </w:rPr>
-          <w:instrText xml:space="preserve"> PAGEREF _Toc257623442 \h </w:instrText>
+          <w:instrText xml:space="preserve"> PAGEREF _Toc176169578 \h </w:instrText>
         </w:r>
         <w:r>
           <w:rPr>
@@ -1465,16 +1481,18 @@
       <w:pPr>
         <w:pStyle w:val="TDC2"/>
         <w:rPr>
-          <w:rFonts w:eastAsia="Times New Roman"/>
+          <w:rFonts w:asciiTheme="minorHAnsi" w:eastAsiaTheme="minorEastAsia" w:hAnsiTheme="minorHAnsi" w:cstheme="minorBidi"/>
           <w:i w:val="0"/>
           <w:iCs w:val="0"/>
           <w:noProof/>
-          <w:sz w:val="22"/>
-          <w:szCs w:val="22"/>
-          <w:lang w:eastAsia="es-ES"/>
+          <w:kern w:val="2"/>
+          <w:sz w:val="24"/>
+          <w:szCs w:val="24"/>
+          <w:lang w:val="es-AR" w:eastAsia="es-AR"/>
+          <w14:ligatures w14:val="standardContextual"/>
         </w:rPr>
       </w:pPr>
-      <w:hyperlink w:anchor="_Toc257623443" w:history="1">
+      <w:hyperlink w:anchor="_Toc176169579" w:history="1">
         <w:r>
           <w:rPr>
             <w:rStyle w:val="Hipervnculo"/>
@@ -1501,7 +1519,7 @@
             <w:noProof/>
             <w:webHidden/>
           </w:rPr>
-          <w:instrText xml:space="preserve"> PAGEREF _Toc257623443 \h </w:instrText>
+          <w:instrText xml:space="preserve"> PAGEREF _Toc176169579 \h </w:instrText>
         </w:r>
         <w:r>
           <w:rPr>
@@ -1521,7 +1539,7 @@
             <w:noProof/>
             <w:webHidden/>
           </w:rPr>
-          <w:t>5</w:t>
+          <w:t>6</w:t>
         </w:r>
         <w:r>
           <w:rPr>
@@ -1536,16 +1554,18 @@
       <w:pPr>
         <w:pStyle w:val="TDC2"/>
         <w:rPr>
-          <w:rFonts w:eastAsia="Times New Roman"/>
+          <w:rFonts w:asciiTheme="minorHAnsi" w:eastAsiaTheme="minorEastAsia" w:hAnsiTheme="minorHAnsi" w:cstheme="minorBidi"/>
           <w:i w:val="0"/>
           <w:iCs w:val="0"/>
           <w:noProof/>
-          <w:sz w:val="22"/>
-          <w:szCs w:val="22"/>
-          <w:lang w:eastAsia="es-ES"/>
+          <w:kern w:val="2"/>
+          <w:sz w:val="24"/>
+          <w:szCs w:val="24"/>
+          <w:lang w:val="es-AR" w:eastAsia="es-AR"/>
+          <w14:ligatures w14:val="standardContextual"/>
         </w:rPr>
       </w:pPr>
-      <w:hyperlink w:anchor="_Toc257623444" w:history="1">
+      <w:hyperlink w:anchor="_Toc176169580" w:history="1">
         <w:r>
           <w:rPr>
             <w:rStyle w:val="Hipervnculo"/>
@@ -1572,7 +1592,7 @@
             <w:noProof/>
             <w:webHidden/>
           </w:rPr>
-          <w:instrText xml:space="preserve"> PAGEREF _Toc257623444 \h </w:instrText>
+          <w:instrText xml:space="preserve"> PAGEREF _Toc176169580 \h </w:instrText>
         </w:r>
         <w:r>
           <w:rPr>
@@ -1607,16 +1627,18 @@
       <w:pPr>
         <w:pStyle w:val="TDC1"/>
         <w:rPr>
-          <w:rFonts w:eastAsia="Times New Roman"/>
+          <w:rFonts w:asciiTheme="minorHAnsi" w:eastAsiaTheme="minorEastAsia" w:hAnsiTheme="minorHAnsi" w:cstheme="minorBidi"/>
           <w:b w:val="0"/>
           <w:bCs w:val="0"/>
           <w:noProof/>
-          <w:sz w:val="22"/>
-          <w:szCs w:val="22"/>
-          <w:lang w:eastAsia="es-ES"/>
+          <w:kern w:val="2"/>
+          <w:sz w:val="24"/>
+          <w:szCs w:val="24"/>
+          <w:lang w:val="es-AR" w:eastAsia="es-AR"/>
+          <w14:ligatures w14:val="standardContextual"/>
         </w:rPr>
       </w:pPr>
-      <w:hyperlink w:anchor="_Toc257623445" w:history="1">
+      <w:hyperlink w:anchor="_Toc176169581" w:history="1">
         <w:r>
           <w:rPr>
             <w:rStyle w:val="Hipervnculo"/>
@@ -1643,7 +1665,7 @@
             <w:noProof/>
             <w:webHidden/>
           </w:rPr>
-          <w:instrText xml:space="preserve"> PAGEREF _Toc257623445 \h </w:instrText>
+          <w:instrText xml:space="preserve"> PAGEREF _Toc176169581 \h </w:instrText>
         </w:r>
         <w:r>
           <w:rPr>
@@ -1678,16 +1700,18 @@
       <w:pPr>
         <w:pStyle w:val="TDC2"/>
         <w:rPr>
-          <w:rFonts w:eastAsia="Times New Roman"/>
+          <w:rFonts w:asciiTheme="minorHAnsi" w:eastAsiaTheme="minorEastAsia" w:hAnsiTheme="minorHAnsi" w:cstheme="minorBidi"/>
           <w:i w:val="0"/>
           <w:iCs w:val="0"/>
           <w:noProof/>
-          <w:sz w:val="22"/>
-          <w:szCs w:val="22"/>
-          <w:lang w:eastAsia="es-ES"/>
+          <w:kern w:val="2"/>
+          <w:sz w:val="24"/>
+          <w:szCs w:val="24"/>
+          <w:lang w:val="es-AR" w:eastAsia="es-AR"/>
+          <w14:ligatures w14:val="standardContextual"/>
         </w:rPr>
       </w:pPr>
-      <w:hyperlink w:anchor="_Toc257623446" w:history="1">
+      <w:hyperlink w:anchor="_Toc176169582" w:history="1">
         <w:r>
           <w:rPr>
             <w:rStyle w:val="Hipervnculo"/>
@@ -1714,7 +1738,7 @@
             <w:noProof/>
             <w:webHidden/>
           </w:rPr>
-          <w:instrText xml:space="preserve"> PAGEREF _Toc257623446 \h </w:instrText>
+          <w:instrText xml:space="preserve"> PAGEREF _Toc176169582 \h </w:instrText>
         </w:r>
         <w:r>
           <w:rPr>
@@ -1749,16 +1773,18 @@
       <w:pPr>
         <w:pStyle w:val="TDC1"/>
         <w:rPr>
-          <w:rFonts w:eastAsia="Times New Roman"/>
+          <w:rFonts w:asciiTheme="minorHAnsi" w:eastAsiaTheme="minorEastAsia" w:hAnsiTheme="minorHAnsi" w:cstheme="minorBidi"/>
           <w:b w:val="0"/>
           <w:bCs w:val="0"/>
           <w:noProof/>
-          <w:sz w:val="22"/>
-          <w:szCs w:val="22"/>
-          <w:lang w:eastAsia="es-ES"/>
+          <w:kern w:val="2"/>
+          <w:sz w:val="24"/>
+          <w:szCs w:val="24"/>
+          <w:lang w:val="es-AR" w:eastAsia="es-AR"/>
+          <w14:ligatures w14:val="standardContextual"/>
         </w:rPr>
       </w:pPr>
-      <w:hyperlink w:anchor="_Toc257623447" w:history="1">
+      <w:hyperlink w:anchor="_Toc176169583" w:history="1">
         <w:r>
           <w:rPr>
             <w:rStyle w:val="Hipervnculo"/>
@@ -1785,7 +1811,7 @@
             <w:noProof/>
             <w:webHidden/>
           </w:rPr>
-          <w:instrText xml:space="preserve"> PAGEREF _Toc257623447 \h </w:instrText>
+          <w:instrText xml:space="preserve"> PAGEREF _Toc176169583 \h </w:instrText>
         </w:r>
         <w:r>
           <w:rPr>
@@ -1854,12 +1880,12 @@
       <w:bookmarkStart w:id="1" w:name="_Toc234401294"/>
       <w:bookmarkStart w:id="2" w:name="_Toc234647510"/>
       <w:bookmarkStart w:id="3" w:name="_Toc234655066"/>
-      <w:bookmarkStart w:id="4" w:name="_Toc257623435"/>
     </w:p>
     <w:p>
       <w:pPr>
         <w:pStyle w:val="PSI-Ttulo1"/>
       </w:pPr>
+      <w:bookmarkStart w:id="4" w:name="_Toc176169571"/>
       <w:r>
         <w:t>Introducción</w:t>
       </w:r>
@@ -1908,13 +1934,7 @@
         <w:rPr>
           <w:lang w:val="es-AR"/>
         </w:rPr>
-        <w:t>nternacionalización, o</w:t>
-      </w:r>
-      <w:r>
-        <w:rPr>
-          <w:lang w:val="es-AR"/>
-        </w:rPr>
-        <w:t xml:space="preserve"> incluso el </w:t>
+        <w:t xml:space="preserve">nternacionalización, o incluso el </w:t>
       </w:r>
       <w:r>
         <w:rPr>
@@ -1974,7 +1994,7 @@
       <w:bookmarkStart w:id="6" w:name="_Toc234401295"/>
       <w:bookmarkStart w:id="7" w:name="_Toc234647511"/>
       <w:bookmarkStart w:id="8" w:name="_Toc234655067"/>
-      <w:bookmarkStart w:id="9" w:name="_Toc257623436"/>
+      <w:bookmarkStart w:id="9" w:name="_Toc176169572"/>
       <w:r>
         <w:t>Importancia del Proyecto</w:t>
       </w:r>
@@ -2032,13 +2052,7 @@
         <w:jc w:val="both"/>
       </w:pPr>
       <w:r>
-        <w:t xml:space="preserve">Además, el tipo de sistema a </w:t>
-      </w:r>
-      <w:r>
-        <w:t>desarrollar</w:t>
-      </w:r>
-      <w:r>
-        <w:t xml:space="preserve"> se presenta en un marco muy interesante por tratarse de un proyecto</w:t>
+        <w:t>Además, el tipo de sistema a desarrollar se presenta en un marco muy interesante por tratarse de un proyecto</w:t>
       </w:r>
       <w:r>
         <w:t xml:space="preserve"> que optimice la forma de realizar la gestión de riesgos para los alumnos de Analista de Sistemas. Como los estudiantes avanzados de esta carrera conocen el dominio de la gestión de riesgo podría llegar a ser de utilidad para la mayoría de los estudiantes de la carrera y se podría expandir a diferentes carreras. </w:t>
@@ -2052,7 +2066,7 @@
       <w:bookmarkStart w:id="11" w:name="_Toc234401296"/>
       <w:bookmarkStart w:id="12" w:name="_Toc234647512"/>
       <w:bookmarkStart w:id="13" w:name="_Toc234655068"/>
-      <w:bookmarkStart w:id="14" w:name="_Toc257623437"/>
+      <w:bookmarkStart w:id="14" w:name="_Toc176169573"/>
       <w:r>
         <w:t>Objetivos del Modelado de Negocio</w:t>
       </w:r>
@@ -2064,80 +2078,64 @@
     </w:p>
     <w:p>
       <w:pPr>
-        <w:pStyle w:val="PSI-Comentario"/>
-      </w:pPr>
-      <w:r>
-        <w:t>[</w:t>
-      </w:r>
-      <w:r>
-        <w:t>Listar los objetivos del esfuerzo de modelado del negocio. Considere las siguientes tres categorías para identificar los objetivos de la empresa:</w:t>
-      </w:r>
-    </w:p>
-    <w:p>
-      <w:pPr>
-        <w:pStyle w:val="PSI-ComentarioVieta"/>
-      </w:pPr>
-      <w:r>
-        <w:t>Oportunidad de operaciones.</w:t>
-      </w:r>
-    </w:p>
-    <w:p>
-      <w:pPr>
-        <w:pStyle w:val="PSI-ComentarioVieta"/>
-      </w:pPr>
-      <w:r>
-        <w:t>¿Cuánto tiempo le toma a la organización llevar a cabo sus operaciones?</w:t>
-      </w:r>
-    </w:p>
-    <w:p>
-      <w:pPr>
-        <w:pStyle w:val="PSI-ComentarioVieta"/>
-      </w:pPr>
-      <w:r>
-        <w:t>Costos para la organización.</w:t>
-      </w:r>
-    </w:p>
-    <w:p>
-      <w:pPr>
-        <w:pStyle w:val="PSI-ComentarioVieta"/>
-      </w:pPr>
-      <w:r>
-        <w:t>¿Cuánto es el costo de proveer cada servicio?</w:t>
-      </w:r>
-    </w:p>
-    <w:p>
-      <w:pPr>
-        <w:pStyle w:val="PSI-ComentarioVieta"/>
-      </w:pPr>
-      <w:r>
-        <w:t>Calidad de las operaciones de la organización.</w:t>
-      </w:r>
-    </w:p>
-    <w:p>
-      <w:pPr>
-        <w:pStyle w:val="PSI-ComentarioVieta"/>
-      </w:pPr>
+        <w:ind w:left="0" w:firstLine="0"/>
+      </w:pPr>
+      <w:r>
+        <w:t>Hoy en día las diferentes etapas de la gestión de riesgos se realizan a través de una plantilla realizada por los docentes Esteban Gesto y Karim Hallar en la Universidad Nacional de la Patagonia Austral (UNPA). Esto no es tan beneficioso para los estudiantes ya que limita su forma de desarrollar las distintas etapas y puede estar limitado por la complejidad de los documentos de OpenOffice.</w:t>
+      </w:r>
+    </w:p>
+    <w:p>
+      <w:pPr>
+        <w:ind w:left="0" w:firstLine="0"/>
+      </w:pPr>
+      <w:r>
+        <w:t xml:space="preserve">Por </w:t>
+      </w:r>
+      <w:r>
+        <w:t>ejemplo,</w:t>
+      </w:r>
+      <w:r>
+        <w:t xml:space="preserve"> la hoja de calculo esta limitada por 39 filas para cada tipo de riesgo que plasmaron de manera general. Esto puede ser contraproducente para el estudiante </w:t>
+      </w:r>
+      <w:r>
+        <w:t xml:space="preserve">ya que si deseara tener más de 40 riesgos por cada categoría debería </w:t>
+      </w:r>
+      <w:r>
+        <w:t xml:space="preserve">modificar la hoja de </w:t>
+      </w:r>
+      <w:r>
+        <w:t>cálculo</w:t>
+      </w:r>
+      <w:r>
+        <w:t xml:space="preserve"> </w:t>
+      </w:r>
+      <w:r>
+        <w:t xml:space="preserve">por lo </w:t>
+      </w:r>
       <w:r>
         <w:lastRenderedPageBreak/>
-        <w:t>¿Cuán bien la empresa provee sus servicios a clientes?</w:t>
-      </w:r>
-      <w:r>
-        <w:t>]</w:t>
-      </w:r>
-    </w:p>
-    <w:p>
-      <w:pPr>
-        <w:tabs>
-          <w:tab w:val="left" w:pos="0"/>
-        </w:tabs>
-        <w:spacing w:before="0" w:after="240"/>
-        <w:jc w:val="both"/>
-        <w:rPr>
-          <w:i/>
-          <w:color w:val="548DD4"/>
-          <w:lang w:val="es-AR"/>
-        </w:rPr>
-      </w:pPr>
+        <w:t>que podría</w:t>
+      </w:r>
+      <w:r>
+        <w:t xml:space="preserve"> romper las diferentes fórmulas y graficas relacionadas. Por otro lado, esta plantilla puede poseer algún tipo de error en la gramática o nombramiento de los riesgos ya que puede llevar a ambigüedades por lo que puede llevar trabajo aprender a utilizar las diferentes plantillas. </w:t>
+      </w:r>
+    </w:p>
+    <w:p>
+      <w:pPr>
+        <w:ind w:left="0" w:firstLine="0"/>
+      </w:pPr>
+      <w:r>
+        <w:t xml:space="preserve">Otro problema es el seguimiento de los riesgos ya que solo esta realizado por una plantilla, pero sin los recordatorios correspondientes podría </w:t>
+      </w:r>
+      <w:r>
+        <w:t>ser ignorado por el equipo mismo y se</w:t>
+      </w:r>
+      <w:r>
+        <w:t xml:space="preserve"> podrían descuidar los riesgos priorizados.</w:t>
+      </w:r>
+      <w:r>
+        <w:t xml:space="preserve"> </w:t>
+      </w:r>
     </w:p>
     <w:p>
       <w:pPr>
@@ -2147,7 +2145,7 @@
       <w:bookmarkStart w:id="16" w:name="_Toc234401297"/>
       <w:bookmarkStart w:id="17" w:name="_Toc234647513"/>
       <w:bookmarkStart w:id="18" w:name="_Toc234655069"/>
-      <w:bookmarkStart w:id="19" w:name="_Toc257623438"/>
+      <w:bookmarkStart w:id="19" w:name="_Toc176169574"/>
       <w:r>
         <w:t>Dominio del Negocio</w:t>
       </w:r>
@@ -2186,7 +2184,7 @@
       <w:bookmarkStart w:id="21" w:name="_Toc234401298"/>
       <w:bookmarkStart w:id="22" w:name="_Toc234647514"/>
       <w:bookmarkStart w:id="23" w:name="_Toc234655070"/>
-      <w:bookmarkStart w:id="24" w:name="_Toc257623439"/>
+      <w:bookmarkStart w:id="24" w:name="_Toc176169575"/>
       <w:r>
         <w:t>Descripción de los Involucrados</w:t>
       </w:r>
@@ -2212,7 +2210,7 @@
       <w:bookmarkStart w:id="26" w:name="_Toc234401299"/>
       <w:bookmarkStart w:id="27" w:name="_Toc234647515"/>
       <w:bookmarkStart w:id="28" w:name="_Toc234655071"/>
-      <w:bookmarkStart w:id="29" w:name="_Toc257623440"/>
+      <w:bookmarkStart w:id="29" w:name="_Toc176169576"/>
       <w:r>
         <w:t>Perfiles de los involucrados</w:t>
       </w:r>
@@ -2511,8 +2509,9 @@
       <w:bookmarkStart w:id="31" w:name="_Toc234401300"/>
       <w:bookmarkStart w:id="32" w:name="_Toc234647516"/>
       <w:bookmarkStart w:id="33" w:name="_Toc234655072"/>
-      <w:bookmarkStart w:id="34" w:name="_Toc257623441"/>
-      <w:r>
+      <w:bookmarkStart w:id="34" w:name="_Toc176169577"/>
+      <w:r>
+        <w:lastRenderedPageBreak/>
         <w:t>Factores Internos</w:t>
       </w:r>
       <w:bookmarkEnd w:id="30"/>
@@ -2529,7 +2528,7 @@
       <w:bookmarkStart w:id="36" w:name="_Toc234401301"/>
       <w:bookmarkStart w:id="37" w:name="_Toc234647517"/>
       <w:bookmarkStart w:id="38" w:name="_Toc234655073"/>
-      <w:bookmarkStart w:id="39" w:name="_Toc257623442"/>
+      <w:bookmarkStart w:id="39" w:name="_Toc176169578"/>
       <w:r>
         <w:t>Descripción de Procesos</w:t>
       </w:r>
@@ -2566,7 +2565,6 @@
         <w:pStyle w:val="PSI-Comentario"/>
       </w:pPr>
       <w:r>
-        <w:lastRenderedPageBreak/>
         <w:t>Los problemas del proceso son los siguientes:</w:t>
       </w:r>
     </w:p>
@@ -2614,7 +2612,7 @@
       <w:bookmarkStart w:id="40" w:name="_Toc234401302"/>
       <w:bookmarkStart w:id="41" w:name="_Toc234647518"/>
       <w:bookmarkStart w:id="42" w:name="_Toc234655074"/>
-      <w:bookmarkStart w:id="43" w:name="_Toc257623443"/>
+      <w:bookmarkStart w:id="43" w:name="_Toc176169579"/>
       <w:r>
         <w:t>Descripción del entorno de trabajo</w:t>
       </w:r>
@@ -2651,7 +2649,7 @@
       <w:bookmarkStart w:id="45" w:name="_Toc234401303"/>
       <w:bookmarkStart w:id="46" w:name="_Toc234647519"/>
       <w:bookmarkStart w:id="47" w:name="_Toc234655075"/>
-      <w:bookmarkStart w:id="48" w:name="_Toc257623444"/>
+      <w:bookmarkStart w:id="48" w:name="_Toc176169580"/>
       <w:r>
         <w:t>Herramientas de Apoyo</w:t>
       </w:r>
@@ -2825,7 +2823,7 @@
       <w:bookmarkStart w:id="50" w:name="_Toc234401304"/>
       <w:bookmarkStart w:id="51" w:name="_Toc234647520"/>
       <w:bookmarkStart w:id="52" w:name="_Toc234655076"/>
-      <w:bookmarkStart w:id="53" w:name="_Toc257623445"/>
+      <w:bookmarkStart w:id="53" w:name="_Toc176169581"/>
       <w:r>
         <w:t>Diagramas asociados</w:t>
       </w:r>
@@ -2843,7 +2841,7 @@
       <w:bookmarkStart w:id="55" w:name="_Toc234401305"/>
       <w:bookmarkStart w:id="56" w:name="_Toc234647521"/>
       <w:bookmarkStart w:id="57" w:name="_Toc234655077"/>
-      <w:bookmarkStart w:id="58" w:name="_Toc257623446"/>
+      <w:bookmarkStart w:id="58" w:name="_Toc176169582"/>
       <w:r>
         <w:t>Modelo de Dominio</w:t>
       </w:r>
@@ -2879,7 +2877,7 @@
       </w:pPr>
       <w:bookmarkStart w:id="61" w:name="_Toc234647522"/>
       <w:bookmarkStart w:id="62" w:name="_Toc234655078"/>
-      <w:bookmarkStart w:id="63" w:name="_Toc257623447"/>
+      <w:bookmarkStart w:id="63" w:name="_Toc176169583"/>
       <w:r>
         <w:t>Contexto</w:t>
       </w:r>

</xml_diff>

<commit_message>
Doc: Se completaron algunas secciones del modelo de negocio.
</commit_message>
<xml_diff>
--- a/Inicio/Modelo de Negocio_Vesta Risk Manager_T-Code.docx
+++ b/Inicio/Modelo de Negocio_Vesta Risk Manager_T-Code.docx
@@ -430,15 +430,7 @@
         <w:pStyle w:val="Sinespaciado"/>
       </w:pPr>
       <w:r>
-        <w:t xml:space="preserve">Agustín </w:t>
-      </w:r>
-      <w:proofErr w:type="spellStart"/>
-      <w:r>
-        <w:t>Collareda</w:t>
-      </w:r>
-      <w:proofErr w:type="spellEnd"/>
-      <w:r>
-        <w:t xml:space="preserve">, Cintia </w:t>
+        <w:t xml:space="preserve">Agustín Collareda, Cintia </w:t>
       </w:r>
       <w:proofErr w:type="spellStart"/>
       <w:r>
@@ -1964,7 +1956,6 @@
         <w:t xml:space="preserve">En resumen, tanto para el desarrollo o lanzamiento de una </w:t>
       </w:r>
       <w:proofErr w:type="spellStart"/>
-      <w:proofErr w:type="gramStart"/>
       <w:r>
         <w:rPr>
           <w:lang w:val="es-AR"/>
@@ -1976,14 +1967,7 @@
         <w:rPr>
           <w:lang w:val="es-AR"/>
         </w:rPr>
-        <w:t>-up</w:t>
-      </w:r>
-      <w:proofErr w:type="gramEnd"/>
-      <w:r>
-        <w:rPr>
-          <w:lang w:val="es-AR"/>
-        </w:rPr>
-        <w:t xml:space="preserve"> como para el análisis de nuevas inversiones corporativas, el plan de negocio se convierte en herramienta indispensable.</w:t>
+        <w:t>-up como para el análisis de nuevas inversiones corporativas, el plan de negocio se convierte en herramienta indispensable.</w:t>
       </w:r>
     </w:p>
     <w:p>
@@ -2171,8 +2155,11 @@
     </w:p>
     <w:p>
       <w:pPr>
-        <w:rPr>
-          <w:lang w:val="es-AR"/>
+        <w:pStyle w:val="PSI-Comentario"/>
+        <w:rPr>
+          <w:i w:val="0"/>
+          <w:iCs/>
+          <w:color w:val="auto"/>
         </w:rPr>
       </w:pPr>
     </w:p>
@@ -2196,14 +2183,6 @@
     </w:p>
     <w:p>
       <w:pPr>
-        <w:pStyle w:val="PSI-Comentario"/>
-      </w:pPr>
-      <w:r>
-        <w:t>[Para proveer productos y servicios que realmente alcancen las necesidades de los usuarios e involucrados en el proyecto es necesario identificar e implicar a todos los involucrados como parte del proceso de modelado de los requerimientos. Esta sección provee una descripción de los perfiles de los involucrados y usuarios, destacando los problemas claves que ellos perciben a fin de direccionarlos a través de propuesta de solución (NO se describen sus requerimientos, ya que estos son descriptos en profundidad en el Documento de Especificación de Requerimientos).]</w:t>
-      </w:r>
-    </w:p>
-    <w:p>
-      <w:pPr>
         <w:pStyle w:val="PSI-Ttulo2"/>
       </w:pPr>
       <w:bookmarkStart w:id="25" w:name="_Toc228449310"/>
@@ -2219,24 +2198,6 @@
       <w:bookmarkEnd w:id="27"/>
       <w:bookmarkEnd w:id="28"/>
       <w:bookmarkEnd w:id="29"/>
-    </w:p>
-    <w:p>
-      <w:pPr>
-        <w:pStyle w:val="PSI-Comentario"/>
-      </w:pPr>
-      <w:r>
-        <w:t>[Se presenta una lista de todos los involucrados en la organización que fueron detectados. El perfil en que debe estar basado cada uno de los involucrados debe contener como mínimo los siguientes aspectos:]</w:t>
-      </w:r>
-    </w:p>
-    <w:p>
-      <w:pPr>
-        <w:ind w:left="720"/>
-        <w:rPr>
-          <w:i/>
-          <w:color w:val="548DD4"/>
-          <w:lang w:val="es-AR"/>
-        </w:rPr>
-      </w:pPr>
     </w:p>
     <w:tbl>
       <w:tblPr>
@@ -2253,8 +2214,8 @@
         <w:tblLook w:val="04A0" w:firstRow="1" w:lastRow="0" w:firstColumn="1" w:lastColumn="0" w:noHBand="0" w:noVBand="1"/>
       </w:tblPr>
       <w:tblGrid>
-        <w:gridCol w:w="2270"/>
-        <w:gridCol w:w="5504"/>
+        <w:gridCol w:w="2272"/>
+        <w:gridCol w:w="5502"/>
       </w:tblGrid>
       <w:tr>
         <w:tc>
@@ -2289,13 +2250,15 @@
               <w:pStyle w:val="PSI-ComentarioenTabla"/>
             </w:pPr>
             <w:r>
-              <w:t>[Indicar nombre de la persona</w:t>
+              <w:t xml:space="preserve">SOFIA, Albert </w:t>
             </w:r>
+            <w:proofErr w:type="spellStart"/>
             <w:r>
-              <w:t xml:space="preserve"> involucrada</w:t>
+              <w:t>Anibal</w:t>
             </w:r>
+            <w:proofErr w:type="spellEnd"/>
             <w:r>
-              <w:t>.]</w:t>
+              <w:t xml:space="preserve"> Osiris</w:t>
             </w:r>
           </w:p>
         </w:tc>
@@ -2332,7 +2295,7 @@
               <w:pStyle w:val="PSI-ComentarioenTabla"/>
             </w:pPr>
             <w:r>
-              <w:t>[Reflejar la experiencia, educación y otras características importantes del involucrado.]</w:t>
+              <w:t>Docente en el área de Exactas e Informática de la UNPA UARG.</w:t>
             </w:r>
           </w:p>
         </w:tc>
@@ -2406,7 +2369,7 @@
               <w:pStyle w:val="PSI-ComentarioenTabla"/>
             </w:pPr>
             <w:r>
-              <w:t>[Breve descripción del rol/es que juega en el desarrollo.]</w:t>
+              <w:t>Cliente</w:t>
             </w:r>
           </w:p>
         </w:tc>
@@ -2443,10 +2406,15 @@
               <w:pStyle w:val="PSI-ComentarioenTabla"/>
             </w:pPr>
             <w:r>
-              <w:t>[Listar las responsabilidades claves del involucrado con respecto a los cambios y decisiones a tomar.</w:t>
+              <w:t>Brindar la información necesaria para definir los requerimientos del sistema.</w:t>
             </w:r>
+          </w:p>
+          <w:p>
+            <w:pPr>
+              <w:pStyle w:val="PSI-ComentarioenTabla"/>
+            </w:pPr>
             <w:r>
-              <w:t xml:space="preserve"> ]</w:t>
+              <w:t>Dar el visto bueno para la implementación final.</w:t>
             </w:r>
           </w:p>
         </w:tc>
@@ -2483,7 +2451,7 @@
               <w:pStyle w:val="PSI-ComentarioenTabla"/>
             </w:pPr>
             <w:r>
-              <w:t>[Mencionar datos de contacto del involucrado.]</w:t>
+              <w:t>Magister</w:t>
             </w:r>
           </w:p>
         </w:tc>
@@ -2497,7 +2465,530 @@
         <w:rPr>
           <w:b/>
           <w:sz w:val="24"/>
-          <w:lang w:val="es-AR"/>
+        </w:rPr>
+      </w:pPr>
+    </w:p>
+    <w:tbl>
+      <w:tblPr>
+        <w:tblW w:w="0" w:type="auto"/>
+        <w:tblInd w:w="720" w:type="dxa"/>
+        <w:tblBorders>
+          <w:top w:val="single" w:sz="4" w:space="0" w:color="000000"/>
+          <w:left w:val="single" w:sz="4" w:space="0" w:color="000000"/>
+          <w:bottom w:val="single" w:sz="4" w:space="0" w:color="000000"/>
+          <w:right w:val="single" w:sz="4" w:space="0" w:color="000000"/>
+          <w:insideH w:val="single" w:sz="4" w:space="0" w:color="000000"/>
+          <w:insideV w:val="single" w:sz="4" w:space="0" w:color="000000"/>
+        </w:tblBorders>
+        <w:tblLook w:val="04A0" w:firstRow="1" w:lastRow="0" w:firstColumn="1" w:lastColumn="0" w:noHBand="0" w:noVBand="1"/>
+      </w:tblPr>
+      <w:tblGrid>
+        <w:gridCol w:w="2272"/>
+        <w:gridCol w:w="5502"/>
+      </w:tblGrid>
+      <w:tr>
+        <w:tc>
+          <w:tcPr>
+            <w:tcW w:w="2365" w:type="dxa"/>
+            <w:shd w:val="clear" w:color="auto" w:fill="F2F2F2"/>
+            <w:vAlign w:val="center"/>
+          </w:tcPr>
+          <w:p>
+            <w:pPr>
+              <w:ind w:left="0" w:firstLine="0"/>
+              <w:rPr>
+                <w:b/>
+                <w:lang w:val="es-AR"/>
+              </w:rPr>
+            </w:pPr>
+            <w:r>
+              <w:rPr>
+                <w:b/>
+                <w:lang w:val="es-AR"/>
+              </w:rPr>
+              <w:t xml:space="preserve">Nombre </w:t>
+            </w:r>
+          </w:p>
+        </w:tc>
+        <w:tc>
+          <w:tcPr>
+            <w:tcW w:w="6491" w:type="dxa"/>
+          </w:tcPr>
+          <w:p>
+            <w:pPr>
+              <w:pStyle w:val="PSI-ComentarioenTabla"/>
+            </w:pPr>
+            <w:r>
+              <w:t>GESTO, Esteban Guillermo</w:t>
+            </w:r>
+          </w:p>
+        </w:tc>
+      </w:tr>
+      <w:tr>
+        <w:tc>
+          <w:tcPr>
+            <w:tcW w:w="2365" w:type="dxa"/>
+            <w:shd w:val="clear" w:color="auto" w:fill="F2F2F2"/>
+            <w:vAlign w:val="center"/>
+          </w:tcPr>
+          <w:p>
+            <w:pPr>
+              <w:rPr>
+                <w:b/>
+                <w:lang w:val="es-AR"/>
+              </w:rPr>
+            </w:pPr>
+            <w:r>
+              <w:rPr>
+                <w:b/>
+                <w:lang w:val="es-AR"/>
+              </w:rPr>
+              <w:t>Descripción</w:t>
+            </w:r>
+          </w:p>
+        </w:tc>
+        <w:tc>
+          <w:tcPr>
+            <w:tcW w:w="6491" w:type="dxa"/>
+          </w:tcPr>
+          <w:p>
+            <w:pPr>
+              <w:pStyle w:val="PSI-ComentarioenTabla"/>
+            </w:pPr>
+            <w:r>
+              <w:t>Docente en el área de Exactas e Informática de la UNPA UARG.</w:t>
+            </w:r>
+          </w:p>
+        </w:tc>
+      </w:tr>
+      <w:tr>
+        <w:tc>
+          <w:tcPr>
+            <w:tcW w:w="2365" w:type="dxa"/>
+            <w:shd w:val="clear" w:color="auto" w:fill="F2F2F2"/>
+            <w:vAlign w:val="center"/>
+          </w:tcPr>
+          <w:p>
+            <w:pPr>
+              <w:rPr>
+                <w:b/>
+                <w:lang w:val="es-AR"/>
+              </w:rPr>
+            </w:pPr>
+            <w:r>
+              <w:rPr>
+                <w:b/>
+                <w:lang w:val="es-AR"/>
+              </w:rPr>
+              <w:t>Participación</w:t>
+            </w:r>
+          </w:p>
+        </w:tc>
+        <w:tc>
+          <w:tcPr>
+            <w:tcW w:w="6491" w:type="dxa"/>
+          </w:tcPr>
+          <w:p>
+            <w:pPr>
+              <w:pStyle w:val="PSI-ComentarioenTabla"/>
+            </w:pPr>
+            <w:r>
+              <w:t>[Breve descripción de lo que representa en relación con el desarrollo del producto.]</w:t>
+            </w:r>
+          </w:p>
+        </w:tc>
+      </w:tr>
+      <w:tr>
+        <w:tc>
+          <w:tcPr>
+            <w:tcW w:w="2365" w:type="dxa"/>
+            <w:shd w:val="clear" w:color="auto" w:fill="F2F2F2"/>
+            <w:vAlign w:val="center"/>
+          </w:tcPr>
+          <w:p>
+            <w:pPr>
+              <w:rPr>
+                <w:b/>
+                <w:lang w:val="es-AR"/>
+              </w:rPr>
+            </w:pPr>
+            <w:r>
+              <w:rPr>
+                <w:b/>
+                <w:lang w:val="es-AR"/>
+              </w:rPr>
+              <w:t>Rol</w:t>
+            </w:r>
+          </w:p>
+        </w:tc>
+        <w:tc>
+          <w:tcPr>
+            <w:tcW w:w="6491" w:type="dxa"/>
+          </w:tcPr>
+          <w:p>
+            <w:pPr>
+              <w:pStyle w:val="PSI-ComentarioenTabla"/>
+            </w:pPr>
+            <w:r>
+              <w:t>Cliente</w:t>
+            </w:r>
+          </w:p>
+        </w:tc>
+      </w:tr>
+      <w:tr>
+        <w:tc>
+          <w:tcPr>
+            <w:tcW w:w="2365" w:type="dxa"/>
+            <w:shd w:val="clear" w:color="auto" w:fill="F2F2F2"/>
+            <w:vAlign w:val="center"/>
+          </w:tcPr>
+          <w:p>
+            <w:pPr>
+              <w:rPr>
+                <w:b/>
+                <w:lang w:val="es-AR"/>
+              </w:rPr>
+            </w:pPr>
+            <w:r>
+              <w:rPr>
+                <w:b/>
+                <w:lang w:val="es-AR"/>
+              </w:rPr>
+              <w:t>Responsabilidades</w:t>
+            </w:r>
+          </w:p>
+        </w:tc>
+        <w:tc>
+          <w:tcPr>
+            <w:tcW w:w="6491" w:type="dxa"/>
+          </w:tcPr>
+          <w:p>
+            <w:pPr>
+              <w:pStyle w:val="PSI-ComentarioenTabla"/>
+            </w:pPr>
+            <w:r>
+              <w:t>Brindar la información necesaria para definir los requerimientos del sistema.</w:t>
+            </w:r>
+          </w:p>
+          <w:p>
+            <w:pPr>
+              <w:pStyle w:val="PSI-ComentarioenTabla"/>
+            </w:pPr>
+            <w:r>
+              <w:lastRenderedPageBreak/>
+              <w:t>Dar el visto bueno para la implementación final.</w:t>
+            </w:r>
+          </w:p>
+        </w:tc>
+      </w:tr>
+      <w:tr>
+        <w:tc>
+          <w:tcPr>
+            <w:tcW w:w="2365" w:type="dxa"/>
+            <w:shd w:val="clear" w:color="auto" w:fill="F2F2F2"/>
+            <w:vAlign w:val="center"/>
+          </w:tcPr>
+          <w:p>
+            <w:pPr>
+              <w:rPr>
+                <w:b/>
+                <w:lang w:val="es-AR"/>
+              </w:rPr>
+            </w:pPr>
+            <w:r>
+              <w:rPr>
+                <w:b/>
+                <w:lang w:val="es-AR"/>
+              </w:rPr>
+              <w:lastRenderedPageBreak/>
+              <w:t>Datos de contacto</w:t>
+            </w:r>
+          </w:p>
+        </w:tc>
+        <w:tc>
+          <w:tcPr>
+            <w:tcW w:w="6491" w:type="dxa"/>
+          </w:tcPr>
+          <w:p>
+            <w:pPr>
+              <w:pStyle w:val="PSI-ComentarioenTabla"/>
+            </w:pPr>
+            <w:r>
+              <w:t>Lic. en Sistemas</w:t>
+            </w:r>
+          </w:p>
+        </w:tc>
+      </w:tr>
+    </w:tbl>
+    <w:p>
+      <w:pPr>
+        <w:tabs>
+          <w:tab w:val="left" w:pos="0"/>
+        </w:tabs>
+        <w:rPr>
+          <w:b/>
+          <w:sz w:val="24"/>
+        </w:rPr>
+      </w:pPr>
+    </w:p>
+    <w:tbl>
+      <w:tblPr>
+        <w:tblW w:w="0" w:type="auto"/>
+        <w:tblInd w:w="720" w:type="dxa"/>
+        <w:tblBorders>
+          <w:top w:val="single" w:sz="4" w:space="0" w:color="000000"/>
+          <w:left w:val="single" w:sz="4" w:space="0" w:color="000000"/>
+          <w:bottom w:val="single" w:sz="4" w:space="0" w:color="000000"/>
+          <w:right w:val="single" w:sz="4" w:space="0" w:color="000000"/>
+          <w:insideH w:val="single" w:sz="4" w:space="0" w:color="000000"/>
+          <w:insideV w:val="single" w:sz="4" w:space="0" w:color="000000"/>
+        </w:tblBorders>
+        <w:tblLook w:val="04A0" w:firstRow="1" w:lastRow="0" w:firstColumn="1" w:lastColumn="0" w:noHBand="0" w:noVBand="1"/>
+      </w:tblPr>
+      <w:tblGrid>
+        <w:gridCol w:w="2272"/>
+        <w:gridCol w:w="5502"/>
+      </w:tblGrid>
+      <w:tr>
+        <w:tc>
+          <w:tcPr>
+            <w:tcW w:w="2365" w:type="dxa"/>
+            <w:shd w:val="clear" w:color="auto" w:fill="F2F2F2"/>
+            <w:vAlign w:val="center"/>
+          </w:tcPr>
+          <w:p>
+            <w:pPr>
+              <w:ind w:left="0" w:firstLine="0"/>
+              <w:rPr>
+                <w:b/>
+                <w:lang w:val="es-AR"/>
+              </w:rPr>
+            </w:pPr>
+            <w:r>
+              <w:rPr>
+                <w:b/>
+                <w:lang w:val="es-AR"/>
+              </w:rPr>
+              <w:t xml:space="preserve">Nombre </w:t>
+            </w:r>
+          </w:p>
+        </w:tc>
+        <w:tc>
+          <w:tcPr>
+            <w:tcW w:w="6491" w:type="dxa"/>
+          </w:tcPr>
+          <w:p>
+            <w:pPr>
+              <w:pStyle w:val="PSI-ComentarioenTabla"/>
+            </w:pPr>
+            <w:r>
+              <w:t>HALLAR, Karim Omar</w:t>
+            </w:r>
+          </w:p>
+        </w:tc>
+      </w:tr>
+      <w:tr>
+        <w:tc>
+          <w:tcPr>
+            <w:tcW w:w="2365" w:type="dxa"/>
+            <w:shd w:val="clear" w:color="auto" w:fill="F2F2F2"/>
+            <w:vAlign w:val="center"/>
+          </w:tcPr>
+          <w:p>
+            <w:pPr>
+              <w:rPr>
+                <w:b/>
+                <w:lang w:val="es-AR"/>
+              </w:rPr>
+            </w:pPr>
+            <w:r>
+              <w:rPr>
+                <w:b/>
+                <w:lang w:val="es-AR"/>
+              </w:rPr>
+              <w:t>Descripción</w:t>
+            </w:r>
+          </w:p>
+        </w:tc>
+        <w:tc>
+          <w:tcPr>
+            <w:tcW w:w="6491" w:type="dxa"/>
+          </w:tcPr>
+          <w:p>
+            <w:pPr>
+              <w:pStyle w:val="PSI-ComentarioenTabla"/>
+            </w:pPr>
+            <w:r>
+              <w:t>Docente en el área de Exactas e Informática de la UNPA UARG.</w:t>
+            </w:r>
+          </w:p>
+        </w:tc>
+      </w:tr>
+      <w:tr>
+        <w:tc>
+          <w:tcPr>
+            <w:tcW w:w="2365" w:type="dxa"/>
+            <w:shd w:val="clear" w:color="auto" w:fill="F2F2F2"/>
+            <w:vAlign w:val="center"/>
+          </w:tcPr>
+          <w:p>
+            <w:pPr>
+              <w:rPr>
+                <w:b/>
+                <w:lang w:val="es-AR"/>
+              </w:rPr>
+            </w:pPr>
+            <w:r>
+              <w:rPr>
+                <w:b/>
+                <w:lang w:val="es-AR"/>
+              </w:rPr>
+              <w:t>Participación</w:t>
+            </w:r>
+          </w:p>
+        </w:tc>
+        <w:tc>
+          <w:tcPr>
+            <w:tcW w:w="6491" w:type="dxa"/>
+          </w:tcPr>
+          <w:p>
+            <w:pPr>
+              <w:pStyle w:val="PSI-ComentarioenTabla"/>
+            </w:pPr>
+            <w:r>
+              <w:t>[Breve descripción de lo que representa en relación con el desarrollo del producto.]</w:t>
+            </w:r>
+          </w:p>
+        </w:tc>
+      </w:tr>
+      <w:tr>
+        <w:tc>
+          <w:tcPr>
+            <w:tcW w:w="2365" w:type="dxa"/>
+            <w:shd w:val="clear" w:color="auto" w:fill="F2F2F2"/>
+            <w:vAlign w:val="center"/>
+          </w:tcPr>
+          <w:p>
+            <w:pPr>
+              <w:rPr>
+                <w:b/>
+                <w:lang w:val="es-AR"/>
+              </w:rPr>
+            </w:pPr>
+            <w:r>
+              <w:rPr>
+                <w:b/>
+                <w:lang w:val="es-AR"/>
+              </w:rPr>
+              <w:t>Rol</w:t>
+            </w:r>
+          </w:p>
+        </w:tc>
+        <w:tc>
+          <w:tcPr>
+            <w:tcW w:w="6491" w:type="dxa"/>
+          </w:tcPr>
+          <w:p>
+            <w:pPr>
+              <w:pStyle w:val="PSI-ComentarioenTabla"/>
+            </w:pPr>
+            <w:r>
+              <w:t>Cliente</w:t>
+            </w:r>
+          </w:p>
+        </w:tc>
+      </w:tr>
+      <w:tr>
+        <w:tc>
+          <w:tcPr>
+            <w:tcW w:w="2365" w:type="dxa"/>
+            <w:shd w:val="clear" w:color="auto" w:fill="F2F2F2"/>
+            <w:vAlign w:val="center"/>
+          </w:tcPr>
+          <w:p>
+            <w:pPr>
+              <w:rPr>
+                <w:b/>
+                <w:lang w:val="es-AR"/>
+              </w:rPr>
+            </w:pPr>
+            <w:r>
+              <w:rPr>
+                <w:b/>
+                <w:lang w:val="es-AR"/>
+              </w:rPr>
+              <w:t>Responsabilidades</w:t>
+            </w:r>
+          </w:p>
+        </w:tc>
+        <w:tc>
+          <w:tcPr>
+            <w:tcW w:w="6491" w:type="dxa"/>
+          </w:tcPr>
+          <w:p>
+            <w:pPr>
+              <w:pStyle w:val="PSI-ComentarioenTabla"/>
+            </w:pPr>
+            <w:r>
+              <w:t>Brindar la información necesaria para definir los requerimientos del sistema.</w:t>
+            </w:r>
+          </w:p>
+          <w:p>
+            <w:pPr>
+              <w:pStyle w:val="PSI-ComentarioenTabla"/>
+            </w:pPr>
+            <w:r>
+              <w:t>Dar el visto bueno para la implementación final.</w:t>
+            </w:r>
+          </w:p>
+        </w:tc>
+      </w:tr>
+      <w:tr>
+        <w:tc>
+          <w:tcPr>
+            <w:tcW w:w="2365" w:type="dxa"/>
+            <w:shd w:val="clear" w:color="auto" w:fill="F2F2F2"/>
+            <w:vAlign w:val="center"/>
+          </w:tcPr>
+          <w:p>
+            <w:pPr>
+              <w:rPr>
+                <w:b/>
+                <w:lang w:val="es-AR"/>
+              </w:rPr>
+            </w:pPr>
+            <w:r>
+              <w:rPr>
+                <w:b/>
+                <w:lang w:val="es-AR"/>
+              </w:rPr>
+              <w:t>Datos de contacto</w:t>
+            </w:r>
+          </w:p>
+        </w:tc>
+        <w:tc>
+          <w:tcPr>
+            <w:tcW w:w="6491" w:type="dxa"/>
+          </w:tcPr>
+          <w:p>
+            <w:pPr>
+              <w:pStyle w:val="PSI-ComentarioenTabla"/>
+            </w:pPr>
+            <w:r>
+              <w:t>Lic. en Sistemas</w:t>
+            </w:r>
+          </w:p>
+        </w:tc>
+      </w:tr>
+    </w:tbl>
+    <w:p>
+      <w:pPr>
+        <w:tabs>
+          <w:tab w:val="left" w:pos="0"/>
+        </w:tabs>
+        <w:rPr>
+          <w:b/>
+          <w:sz w:val="24"/>
         </w:rPr>
       </w:pPr>
     </w:p>
@@ -2511,7 +3002,6 @@
       <w:bookmarkStart w:id="33" w:name="_Toc234655072"/>
       <w:bookmarkStart w:id="34" w:name="_Toc176169577"/>
       <w:r>
-        <w:lastRenderedPageBreak/>
         <w:t>Factores Internos</w:t>
       </w:r>
       <w:bookmarkEnd w:id="30"/>
@@ -2541,69 +3031,179 @@
     <w:p>
       <w:pPr>
         <w:pStyle w:val="PSI-Comentario"/>
-      </w:pPr>
-      <w:r>
-        <w:t xml:space="preserve">[Reflejar una descripción resumida de los procesos internos de la organización y listar los problemas de dichos procesos. </w:t>
-      </w:r>
-      <w:r>
-        <w:t>Se p</w:t>
-      </w:r>
-      <w:r>
-        <w:t>uede seguir el siguiente formato:</w:t>
+        <w:rPr>
+          <w:i w:val="0"/>
+          <w:iCs/>
+          <w:color w:val="auto"/>
+        </w:rPr>
+      </w:pPr>
+      <w:r>
+        <w:rPr>
+          <w:i w:val="0"/>
+          <w:iCs/>
+          <w:color w:val="auto"/>
+        </w:rPr>
+        <w:t>Actualmente, se utiliza el proceso de gestión de riesgos según la metodología PSI.</w:t>
       </w:r>
     </w:p>
     <w:p>
       <w:pPr>
         <w:pStyle w:val="PSI-Comentario"/>
-      </w:pPr>
-      <w:r>
-        <w:t>Especificación del proceso</w:t>
+        <w:rPr>
+          <w:i w:val="0"/>
+          <w:iCs/>
+          <w:color w:val="auto"/>
+        </w:rPr>
+      </w:pPr>
+      <w:r>
+        <w:rPr>
+          <w:i w:val="0"/>
+          <w:iCs/>
+          <w:color w:val="auto"/>
+        </w:rPr>
+        <w:t xml:space="preserve">El proceso </w:t>
+      </w:r>
+      <w:r>
+        <w:rPr>
+          <w:i w:val="0"/>
+          <w:iCs/>
+          <w:color w:val="auto"/>
+        </w:rPr>
+        <w:t xml:space="preserve">de gestión de riesgos </w:t>
+      </w:r>
+      <w:r>
+        <w:rPr>
+          <w:i w:val="0"/>
+          <w:iCs/>
+          <w:color w:val="auto"/>
+        </w:rPr>
+        <w:t>comienza con la identificación de los riesgos posibles de un proyecto</w:t>
+      </w:r>
+      <w:r>
+        <w:rPr>
+          <w:i w:val="0"/>
+          <w:iCs/>
+          <w:color w:val="auto"/>
+        </w:rPr>
+        <w:t xml:space="preserve">. Los mismos se definen a partir de un documento de un listado de riesgos comunes, separados por categorías de riesgo, y de la experiencia o intuición de los encargados del proceso. </w:t>
       </w:r>
     </w:p>
     <w:p>
       <w:pPr>
         <w:pStyle w:val="PSI-Comentario"/>
-      </w:pPr>
-      <w:r>
+        <w:rPr>
+          <w:i w:val="0"/>
+          <w:iCs/>
+          <w:color w:val="auto"/>
+        </w:rPr>
+      </w:pPr>
+      <w:r>
+        <w:rPr>
+          <w:i w:val="0"/>
+          <w:iCs/>
+          <w:color w:val="auto"/>
+        </w:rPr>
+        <w:t>Una vez identificados los posibles riesgos, se realiza un análisis de los riesgos estimando su probabilidad y sus consecuencias. En base a estos dos valores, se determina la prioridad de los riesgos identificados.</w:t>
+      </w:r>
+    </w:p>
+    <w:p>
+      <w:pPr>
+        <w:pStyle w:val="PSI-Comentario"/>
+        <w:rPr>
+          <w:i w:val="0"/>
+          <w:iCs/>
+          <w:color w:val="auto"/>
+        </w:rPr>
+      </w:pPr>
+      <w:r>
+        <w:rPr>
+          <w:i w:val="0"/>
+          <w:iCs/>
+          <w:color w:val="auto"/>
+        </w:rPr>
+        <w:t>A continuación, para cada uno de los riesgos</w:t>
+      </w:r>
+      <w:r>
+        <w:rPr>
+          <w:i w:val="0"/>
+          <w:iCs/>
+          <w:color w:val="auto"/>
+        </w:rPr>
+        <w:t xml:space="preserve"> clave, se definen las estrategias a utilizar para gestionarlos, ya sea mediante un plan de prevención, minimización y/o de contingencia. </w:t>
+      </w:r>
+    </w:p>
+    <w:p>
+      <w:pPr>
+        <w:pStyle w:val="PSI-Comentario"/>
+        <w:rPr>
+          <w:i w:val="0"/>
+          <w:iCs/>
+          <w:color w:val="auto"/>
+        </w:rPr>
+      </w:pPr>
+      <w:r>
+        <w:rPr>
+          <w:i w:val="0"/>
+          <w:iCs/>
+          <w:color w:val="auto"/>
+        </w:rPr>
+        <w:t>Finalmente, se monitorean los riesgos, realizando periódicamente evaluaciones de los riesgos para analizar si su probabilidad y efectos se han modificado, y si las estrategias definidas para estos han sido efectivas.</w:t>
+      </w:r>
+    </w:p>
+    <w:p>
+      <w:pPr>
+        <w:pStyle w:val="PSI-Comentario"/>
+        <w:rPr>
+          <w:i w:val="0"/>
+          <w:iCs/>
+          <w:color w:val="auto"/>
+        </w:rPr>
+      </w:pPr>
+      <w:r>
+        <w:rPr>
+          <w:i w:val="0"/>
+          <w:iCs/>
+          <w:color w:val="auto"/>
+        </w:rPr>
         <w:t>Los problemas del proceso son los siguientes:</w:t>
       </w:r>
     </w:p>
     <w:p>
       <w:pPr>
         <w:pStyle w:val="PSI-ComentarioVieta"/>
-      </w:pPr>
-      <w:r>
-        <w:t>Problema 1</w:t>
+        <w:rPr>
+          <w:i w:val="0"/>
+          <w:iCs/>
+          <w:color w:val="auto"/>
+        </w:rPr>
+      </w:pPr>
+      <w:r>
+        <w:rPr>
+          <w:i w:val="0"/>
+          <w:iCs/>
+          <w:color w:val="auto"/>
+        </w:rPr>
+        <w:lastRenderedPageBreak/>
+        <w:t>Aunque la metodología utilizada es la de PSI, puede haber mejoras en la forma de realizar las actividades de la gestión de riesgo que se puedan aplicar a esta metodología.</w:t>
       </w:r>
     </w:p>
     <w:p>
       <w:pPr>
         <w:pStyle w:val="PSI-ComentarioVieta"/>
-      </w:pPr>
-      <w:r>
-        <w:t>Problema 2</w:t>
-      </w:r>
-    </w:p>
-    <w:p>
-      <w:pPr>
-        <w:pStyle w:val="PSI-ComentarioVieta"/>
-      </w:pPr>
-      <w:r>
-        <w:t>Problema 3</w:t>
-      </w:r>
-    </w:p>
-    <w:p>
-      <w:pPr>
-        <w:pStyle w:val="PSI-ComentarioVieta"/>
-      </w:pPr>
-      <w:r>
-        <w:t>Problema n]</w:t>
-      </w:r>
-    </w:p>
-    <w:p>
-      <w:pPr>
-        <w:pStyle w:val="PSI-Normal"/>
-      </w:pPr>
+        <w:rPr>
+          <w:i w:val="0"/>
+          <w:iCs/>
+          <w:color w:val="auto"/>
+        </w:rPr>
+      </w:pPr>
+      <w:r>
+        <w:rPr>
+          <w:i w:val="0"/>
+          <w:iCs/>
+          <w:color w:val="auto"/>
+        </w:rPr>
+        <w:t>Las plantillas utilizadas actualmente durante el proceso de gestión de riesgos no son tan fáciles de usar, tienen algunas limitaciones y son propensas a fallar por errores de los usuarios.</w:t>
+      </w:r>
     </w:p>
     <w:p>
       <w:pPr>
@@ -2788,7 +3388,7 @@
               <w:pStyle w:val="PSI-ComentarioenTabla"/>
             </w:pPr>
             <w:r>
-              <w:t>[Colocar el nombre de la herramienta de soporte que se utiliza actualmente.]</w:t>
+              <w:t>Documento de listado de riesgos</w:t>
             </w:r>
           </w:p>
         </w:tc>
@@ -2802,7 +3402,130 @@
               <w:pStyle w:val="PSI-ComentarioenTabla"/>
             </w:pPr>
             <w:r>
-              <w:t>[Describir la herramienta de soporte. Se debe reflejar para que se usa.]</w:t>
+              <w:t>Documento que contiene una lista de riesgos típicos en proyectos.</w:t>
+            </w:r>
+          </w:p>
+        </w:tc>
+      </w:tr>
+      <w:tr>
+        <w:trPr>
+          <w:jc w:val="right"/>
+        </w:trPr>
+        <w:tc>
+          <w:tcPr>
+            <w:tcW w:w="4080" w:type="dxa"/>
+            <w:vAlign w:val="center"/>
+          </w:tcPr>
+          <w:p>
+            <w:pPr>
+              <w:pStyle w:val="PSI-ComentarioenTabla"/>
+            </w:pPr>
+            <w:r>
+              <w:t>Plantilla de plan de gestión de riesgos</w:t>
+            </w:r>
+          </w:p>
+        </w:tc>
+        <w:tc>
+          <w:tcPr>
+            <w:tcW w:w="4515" w:type="dxa"/>
+            <w:vAlign w:val="center"/>
+          </w:tcPr>
+          <w:p>
+            <w:pPr>
+              <w:pStyle w:val="PSI-ComentarioenTabla"/>
+            </w:pPr>
+          </w:p>
+        </w:tc>
+      </w:tr>
+      <w:tr>
+        <w:trPr>
+          <w:jc w:val="right"/>
+        </w:trPr>
+        <w:tc>
+          <w:tcPr>
+            <w:tcW w:w="4080" w:type="dxa"/>
+            <w:vAlign w:val="center"/>
+          </w:tcPr>
+          <w:p>
+            <w:pPr>
+              <w:pStyle w:val="PSI-ComentarioenTabla"/>
+            </w:pPr>
+            <w:r>
+              <w:t>Plantilla de seguimiento de riesgos</w:t>
+            </w:r>
+          </w:p>
+        </w:tc>
+        <w:tc>
+          <w:tcPr>
+            <w:tcW w:w="4515" w:type="dxa"/>
+            <w:vAlign w:val="center"/>
+          </w:tcPr>
+          <w:p>
+            <w:pPr>
+              <w:pStyle w:val="PSI-ComentarioenTabla"/>
+            </w:pPr>
+          </w:p>
+        </w:tc>
+      </w:tr>
+      <w:tr>
+        <w:trPr>
+          <w:jc w:val="right"/>
+        </w:trPr>
+        <w:tc>
+          <w:tcPr>
+            <w:tcW w:w="4080" w:type="dxa"/>
+            <w:vAlign w:val="center"/>
+          </w:tcPr>
+          <w:p>
+            <w:pPr>
+              <w:pStyle w:val="PSI-ComentarioenTabla"/>
+            </w:pPr>
+            <w:r>
+              <w:t>Plantilla de informe de riesgos</w:t>
+            </w:r>
+          </w:p>
+        </w:tc>
+        <w:tc>
+          <w:tcPr>
+            <w:tcW w:w="4515" w:type="dxa"/>
+            <w:vAlign w:val="center"/>
+          </w:tcPr>
+          <w:p>
+            <w:pPr>
+              <w:pStyle w:val="PSI-ComentarioenTabla"/>
+            </w:pPr>
+          </w:p>
+        </w:tc>
+      </w:tr>
+      <w:tr>
+        <w:trPr>
+          <w:jc w:val="right"/>
+        </w:trPr>
+        <w:tc>
+          <w:tcPr>
+            <w:tcW w:w="4080" w:type="dxa"/>
+            <w:vAlign w:val="center"/>
+          </w:tcPr>
+          <w:p>
+            <w:pPr>
+              <w:pStyle w:val="PSI-ComentarioenTabla"/>
+            </w:pPr>
+            <w:r>
+              <w:t>Plantilla de identificación, evaluación y análisis de riesgo</w:t>
+            </w:r>
+          </w:p>
+        </w:tc>
+        <w:tc>
+          <w:tcPr>
+            <w:tcW w:w="4515" w:type="dxa"/>
+            <w:vAlign w:val="center"/>
+          </w:tcPr>
+          <w:p>
+            <w:pPr>
+              <w:pStyle w:val="PSI-ComentarioenTabla"/>
+            </w:pPr>
+            <w:r>
+              <w:t>Hoja de calculo utilizada para cuantificar y representar gráficamente los riesgos asociados a un proyecto.</w:t>
             </w:r>
           </w:p>
         </w:tc>
@@ -3355,21 +4078,7 @@
       <w:rPr>
         <w:lang w:val="es-AR"/>
       </w:rPr>
-      <w:t xml:space="preserve">Agustín </w:t>
-    </w:r>
-    <w:proofErr w:type="spellStart"/>
-    <w:r>
-      <w:rPr>
-        <w:lang w:val="es-AR"/>
-      </w:rPr>
-      <w:t>Collareda</w:t>
-    </w:r>
-    <w:proofErr w:type="spellEnd"/>
-    <w:r>
-      <w:rPr>
-        <w:lang w:val="es-AR"/>
-      </w:rPr>
-      <w:t xml:space="preserve">, Cintia </w:t>
+      <w:t xml:space="preserve">Agustín Collareda, Cintia </w:t>
     </w:r>
     <w:proofErr w:type="spellStart"/>
     <w:r>
@@ -5772,7 +6481,13 @@
     <w:basedOn w:val="PSI-Comentario"/>
     <w:autoRedefine/>
     <w:qFormat/>
-    <w:rsid w:val="008B3B0F"/>
+    <w:rsid w:val="00A3310A"/>
+    <w:rPr>
+      <w:i w:val="0"/>
+      <w:iCs/>
+      <w:color w:val="auto"/>
+      <w:lang w:val="es-ES"/>
+    </w:rPr>
   </w:style>
   <w:style w:type="paragraph" w:customStyle="1" w:styleId="PSI-DescripcindelDocumentos">
     <w:name w:val="PSI - Descripción del Documentos"/>

</xml_diff>

<commit_message>
Doc: Se agrego información al modelo de negocio. Se eliminaron secciones innecesarias.
</commit_message>
<xml_diff>
--- a/Inicio/Modelo de Negocio_Vesta Risk Manager_T-Code.docx
+++ b/Inicio/Modelo de Negocio_Vesta Risk Manager_T-Code.docx
@@ -2332,7 +2332,7 @@
               <w:pStyle w:val="PSI-ComentarioenTabla"/>
             </w:pPr>
             <w:r>
-              <w:t>[Breve descripción de lo que representa en relación con el desarrollo del producto.]</w:t>
+              <w:t>Evalúa los trabajos realizados por los alumnos, incluyendo la gestión de riesgos de un proyecto.</w:t>
             </w:r>
           </w:p>
         </w:tc>
@@ -2593,7 +2593,7 @@
               <w:pStyle w:val="PSI-ComentarioenTabla"/>
             </w:pPr>
             <w:r>
-              <w:t>[Breve descripción de lo que representa en relación con el desarrollo del producto.]</w:t>
+              <w:t>Evalúa los trabajos realizados por los alumnos, incluyendo la gestión de riesgos de un proyecto.</w:t>
             </w:r>
           </w:p>
         </w:tc>
@@ -2854,9 +2854,12 @@
           <w:p>
             <w:pPr>
               <w:pStyle w:val="PSI-ComentarioenTabla"/>
+              <w:rPr>
+                <w:u w:val="single"/>
+              </w:rPr>
             </w:pPr>
             <w:r>
-              <w:t>[Breve descripción de lo que representa en relación con el desarrollo del producto.]</w:t>
+              <w:t>Evalúa los trabajos realizados por los alumnos, incluyendo la gestión de riesgos de un proyecto.</w:t>
             </w:r>
           </w:p>
         </w:tc>
@@ -3209,76 +3212,23 @@
       <w:pPr>
         <w:pStyle w:val="PSI-Ttulo2"/>
       </w:pPr>
-      <w:bookmarkStart w:id="40" w:name="_Toc234401302"/>
-      <w:bookmarkStart w:id="41" w:name="_Toc234647518"/>
-      <w:bookmarkStart w:id="42" w:name="_Toc234655074"/>
-      <w:bookmarkStart w:id="43" w:name="_Toc176169579"/>
-      <w:r>
-        <w:t>Descripción del entorno de trabajo</w:t>
+      <w:bookmarkStart w:id="40" w:name="_Toc228449313"/>
+      <w:bookmarkStart w:id="41" w:name="_Toc234401303"/>
+      <w:bookmarkStart w:id="42" w:name="_Toc234647519"/>
+      <w:bookmarkStart w:id="43" w:name="_Toc234655075"/>
+      <w:bookmarkStart w:id="44" w:name="_Toc176169580"/>
+      <w:r>
+        <w:t>Herramientas de Apoyo</w:t>
       </w:r>
       <w:bookmarkEnd w:id="40"/>
       <w:bookmarkEnd w:id="41"/>
       <w:bookmarkEnd w:id="42"/>
       <w:bookmarkEnd w:id="43"/>
-    </w:p>
-    <w:p>
-      <w:pPr>
-        <w:pStyle w:val="PSI-Comentario"/>
-      </w:pPr>
-      <w:r>
-        <w:t>[Detallar el ambiente de trabajo actual de la organización, indicando las características del entorno.]</w:t>
-      </w:r>
-    </w:p>
-    <w:p>
-      <w:pPr>
-        <w:tabs>
-          <w:tab w:val="num" w:pos="720"/>
-          <w:tab w:val="left" w:pos="1418"/>
-        </w:tabs>
-        <w:ind w:hanging="477"/>
-        <w:rPr>
-          <w:lang w:val="es-AR"/>
-        </w:rPr>
-      </w:pPr>
+      <w:bookmarkEnd w:id="44"/>
     </w:p>
     <w:p>
       <w:pPr>
         <w:pStyle w:val="PSI-Ttulo2"/>
-      </w:pPr>
-      <w:bookmarkStart w:id="44" w:name="_Toc228449313"/>
-      <w:bookmarkStart w:id="45" w:name="_Toc234401303"/>
-      <w:bookmarkStart w:id="46" w:name="_Toc234647519"/>
-      <w:bookmarkStart w:id="47" w:name="_Toc234655075"/>
-      <w:bookmarkStart w:id="48" w:name="_Toc176169580"/>
-      <w:r>
-        <w:t>Herramientas de Apoyo</w:t>
-      </w:r>
-      <w:bookmarkEnd w:id="44"/>
-      <w:bookmarkEnd w:id="45"/>
-      <w:bookmarkEnd w:id="46"/>
-      <w:bookmarkEnd w:id="47"/>
-      <w:bookmarkEnd w:id="48"/>
-    </w:p>
-    <w:p>
-      <w:pPr>
-        <w:pStyle w:val="PSI-Comentario"/>
-      </w:pPr>
-      <w:r>
-        <w:t xml:space="preserve">[Describir las herramientas de apoyo que utilizan hoy en día. </w:t>
-      </w:r>
-      <w:r>
-        <w:t>Llenar la tabla siguiente:]</w:t>
-      </w:r>
-    </w:p>
-    <w:p>
-      <w:pPr>
-        <w:tabs>
-          <w:tab w:val="left" w:pos="1176"/>
-        </w:tabs>
-        <w:ind w:left="750"/>
-        <w:rPr>
-          <w:lang w:val="es-AR"/>
-        </w:rPr>
       </w:pPr>
     </w:p>
     <w:tbl>
@@ -3434,6 +3384,9 @@
             <w:pPr>
               <w:pStyle w:val="PSI-ComentarioenTabla"/>
             </w:pPr>
+            <w:r>
+              <w:t>Documento base para generar un plan de gestión de riesgos.</w:t>
+            </w:r>
           </w:p>
         </w:tc>
       </w:tr>
@@ -3464,6 +3417,21 @@
             <w:pPr>
               <w:pStyle w:val="PSI-ComentarioenTabla"/>
             </w:pPr>
+            <w:r>
+              <w:t xml:space="preserve">Documento base para generar </w:t>
+            </w:r>
+            <w:r>
+              <w:t>un</w:t>
+            </w:r>
+            <w:r>
+              <w:t xml:space="preserve"> </w:t>
+            </w:r>
+            <w:r>
+              <w:t>seguimiento</w:t>
+            </w:r>
+            <w:r>
+              <w:t xml:space="preserve"> de riesgos.</w:t>
+            </w:r>
           </w:p>
         </w:tc>
       </w:tr>
@@ -3494,6 +3462,15 @@
             <w:pPr>
               <w:pStyle w:val="PSI-ComentarioenTabla"/>
             </w:pPr>
+            <w:r>
+              <w:t xml:space="preserve">Documento base para generar </w:t>
+            </w:r>
+            <w:r>
+              <w:t>un informe</w:t>
+            </w:r>
+            <w:r>
+              <w:t xml:space="preserve"> de riesgos.</w:t>
+            </w:r>
           </w:p>
         </w:tc>
       </w:tr>
@@ -3542,44 +3519,44 @@
       <w:pPr>
         <w:pStyle w:val="PSI-Ttulo1"/>
       </w:pPr>
-      <w:bookmarkStart w:id="49" w:name="_Toc228449314"/>
-      <w:bookmarkStart w:id="50" w:name="_Toc234401304"/>
-      <w:bookmarkStart w:id="51" w:name="_Toc234647520"/>
-      <w:bookmarkStart w:id="52" w:name="_Toc234655076"/>
-      <w:bookmarkStart w:id="53" w:name="_Toc176169581"/>
+      <w:bookmarkStart w:id="45" w:name="_Toc228449314"/>
+      <w:bookmarkStart w:id="46" w:name="_Toc234401304"/>
+      <w:bookmarkStart w:id="47" w:name="_Toc234647520"/>
+      <w:bookmarkStart w:id="48" w:name="_Toc234655076"/>
+      <w:bookmarkStart w:id="49" w:name="_Toc176169581"/>
       <w:r>
         <w:t>Diagramas asociados</w:t>
       </w:r>
+      <w:bookmarkEnd w:id="45"/>
+      <w:bookmarkEnd w:id="46"/>
+      <w:bookmarkEnd w:id="47"/>
+      <w:bookmarkEnd w:id="48"/>
       <w:bookmarkEnd w:id="49"/>
+    </w:p>
+    <w:p>
+      <w:pPr>
+        <w:pStyle w:val="PSI-Ttulo2"/>
+      </w:pPr>
+      <w:bookmarkStart w:id="50" w:name="_Toc228449315"/>
+      <w:bookmarkStart w:id="51" w:name="_Toc234401305"/>
+      <w:bookmarkStart w:id="52" w:name="_Toc234647521"/>
+      <w:bookmarkStart w:id="53" w:name="_Toc234655077"/>
+      <w:bookmarkStart w:id="54" w:name="_Toc176169582"/>
+      <w:r>
+        <w:t>Modelo de Dominio</w:t>
+      </w:r>
       <w:bookmarkEnd w:id="50"/>
       <w:bookmarkEnd w:id="51"/>
       <w:bookmarkEnd w:id="52"/>
       <w:bookmarkEnd w:id="53"/>
-    </w:p>
-    <w:p>
-      <w:pPr>
-        <w:pStyle w:val="PSI-Ttulo2"/>
-      </w:pPr>
-      <w:bookmarkStart w:id="54" w:name="_Toc228449315"/>
-      <w:bookmarkStart w:id="55" w:name="_Toc234401305"/>
-      <w:bookmarkStart w:id="56" w:name="_Toc234647521"/>
-      <w:bookmarkStart w:id="57" w:name="_Toc234655077"/>
-      <w:bookmarkStart w:id="58" w:name="_Toc176169582"/>
-      <w:r>
-        <w:t>Modelo de Dominio</w:t>
-      </w:r>
       <w:bookmarkEnd w:id="54"/>
-      <w:bookmarkEnd w:id="55"/>
-      <w:bookmarkEnd w:id="56"/>
-      <w:bookmarkEnd w:id="57"/>
-      <w:bookmarkEnd w:id="58"/>
     </w:p>
     <w:p>
       <w:pPr>
         <w:pStyle w:val="PSI-Comentario"/>
       </w:pPr>
-      <w:bookmarkStart w:id="59" w:name="_Toc228449316"/>
-      <w:bookmarkStart w:id="60" w:name="_Toc234401306"/>
+      <w:bookmarkStart w:id="55" w:name="_Toc228449316"/>
+      <w:bookmarkStart w:id="56" w:name="_Toc234401306"/>
       <w:r>
         <w:t>[</w:t>
       </w:r>
@@ -3594,36 +3571,11 @@
         </w:rPr>
       </w:pPr>
     </w:p>
-    <w:p>
-      <w:pPr>
-        <w:pStyle w:val="PSI-Ttulo1"/>
-      </w:pPr>
-      <w:bookmarkStart w:id="61" w:name="_Toc234647522"/>
-      <w:bookmarkStart w:id="62" w:name="_Toc234655078"/>
-      <w:bookmarkStart w:id="63" w:name="_Toc176169583"/>
-      <w:r>
-        <w:t>Contexto</w:t>
-      </w:r>
-      <w:bookmarkEnd w:id="59"/>
-      <w:bookmarkEnd w:id="60"/>
-      <w:bookmarkEnd w:id="61"/>
-      <w:bookmarkEnd w:id="62"/>
-      <w:bookmarkEnd w:id="63"/>
-    </w:p>
+    <w:bookmarkEnd w:id="55"/>
+    <w:bookmarkEnd w:id="56"/>
     <w:p>
       <w:pPr>
         <w:pStyle w:val="PSI-Comentario"/>
-      </w:pPr>
-      <w:r>
-        <w:t>[Describir, si existe, la relación con entidades y sistemas externos a la organización</w:t>
-      </w:r>
-      <w:r>
-        <w:t>.]</w:t>
-      </w:r>
-    </w:p>
-    <w:p>
-      <w:pPr>
-        <w:pStyle w:val="PSI-Ttulo1"/>
       </w:pPr>
     </w:p>
     <w:sectPr>
@@ -6434,6 +6386,7 @@
   <w:style w:type="character" w:default="1" w:styleId="Fuentedeprrafopredeter">
     <w:name w:val="Default Paragraph Font"/>
     <w:uiPriority w:val="1"/>
+    <w:semiHidden/>
     <w:unhideWhenUsed/>
   </w:style>
   <w:style w:type="table" w:default="1" w:styleId="Tablanormal">

</xml_diff>